<commit_message>
Better folder structure and pre final version documentation
</commit_message>
<xml_diff>
--- a/docs/verslag/Containing.docx
+++ b/docs/verslag/Containing.docx
@@ -46,6 +46,11 @@
       </w:pPr>
       <w:r>
         <w:rPr/>
+        <w:t>//</w:t>
+      </w:r>
+      <w:r>
+        <w:rPr/>
+        <w:t>afbeelding simulator</w:t>
       </w:r>
     </w:p>
     <w:p>
@@ -270,7 +275,7 @@
           <w:docPartGallery w:val="Table of Contents"/>
           <w:docPartUnique w:val=""/>
         </w:docPartObj>
-        <w:id w:val="837484471"/>
+        <w:id w:val="219817902"/>
       </w:sdtPr>
       <w:sdtContent>
         <w:p>
@@ -287,11 +292,9 @@
           <w:pPr>
             <w:pStyle w:val="Contents1"/>
             <w:tabs>
-              <w:tab w:val="right" w:pos="9350" w:leader="dot"/>
+              <w:tab w:val="right" w:pos="9360" w:leader="dot"/>
             </w:tabs>
-            <w:rPr>
-              <w:rFonts w:eastAsia="" w:eastAsiaTheme="minorEastAsia"/>
-            </w:rPr>
+            <w:rPr/>
           </w:pPr>
           <w:r>
             <w:fldChar w:fldCharType="begin"/>
@@ -302,58 +305,137 @@
           <w:r>
             <w:fldChar w:fldCharType="separate"/>
           </w:r>
-          <w:hyperlink w:anchor="_Toc442098703">
+          <w:hyperlink w:anchor="__RefHeading___Toc1352_1895385619">
             <w:r>
               <w:rPr>
                 <w:webHidden/>
-                <w:rStyle w:val="IndexLink"/>
-                <w:vanish w:val="false"/>
-                <w:lang w:val="nl-NL"/>
+                <w:rStyle w:val="Style"/>
               </w:rPr>
-              <w:t>Evaluatie</w:t>
-            </w:r>
-            <w:r>
-              <w:rPr>
-                <w:webHidden/>
-              </w:rPr>
-              <w:fldChar w:fldCharType="begin"/>
-            </w:r>
-            <w:r>
-              <w:rPr>
-                <w:webHidden/>
-              </w:rPr>
-              <w:instrText>PAGEREF _Toc442098703 \h</w:instrText>
-            </w:r>
-            <w:r>
-              <w:rPr>
-                <w:webHidden/>
-              </w:rPr>
-              <w:fldChar w:fldCharType="separate"/>
-            </w:r>
-            <w:r>
-              <w:rPr>
-                <w:rStyle w:val="IndexLink"/>
-                <w:vanish w:val="false"/>
-              </w:rPr>
+              <w:t>Introductie</w:t>
               <w:tab/>
-              <w:t>2</w:t>
-            </w:r>
-            <w:r>
-              <w:rPr>
-                <w:webHidden/>
-              </w:rPr>
-              <w:fldChar w:fldCharType="end"/>
+              <w:t>3</w:t>
             </w:r>
           </w:hyperlink>
         </w:p>
         <w:p>
           <w:pPr>
-            <w:pStyle w:val="Normal"/>
+            <w:pStyle w:val="Contents1"/>
+            <w:tabs>
+              <w:tab w:val="right" w:pos="9360" w:leader="dot"/>
+            </w:tabs>
             <w:rPr/>
           </w:pPr>
-          <w:r>
+          <w:hyperlink w:anchor="__RefHeading___Toc1354_1895385619">
+            <w:r>
+              <w:rPr>
+                <w:webHidden/>
+                <w:rStyle w:val="Style"/>
+              </w:rPr>
+              <w:t>Gemaakte afspraken</w:t>
+              <w:tab/>
+              <w:t>6</w:t>
+            </w:r>
+          </w:hyperlink>
+        </w:p>
+        <w:p>
+          <w:pPr>
+            <w:pStyle w:val="Contents2"/>
+            <w:tabs>
+              <w:tab w:val="right" w:pos="9360" w:leader="dot"/>
+            </w:tabs>
             <w:rPr/>
-          </w:r>
+          </w:pPr>
+          <w:hyperlink w:anchor="__RefHeading___Toc1356_1895385619">
+            <w:r>
+              <w:rPr>
+                <w:webHidden/>
+                <w:rStyle w:val="Style"/>
+              </w:rPr>
+              <w:t>Scrum</w:t>
+              <w:tab/>
+              <w:t>6</w:t>
+            </w:r>
+          </w:hyperlink>
+        </w:p>
+        <w:p>
+          <w:pPr>
+            <w:pStyle w:val="Contents2"/>
+            <w:tabs>
+              <w:tab w:val="right" w:pos="9360" w:leader="dot"/>
+            </w:tabs>
+            <w:rPr/>
+          </w:pPr>
+          <w:hyperlink w:anchor="__RefHeading___Toc1358_1895385619">
+            <w:r>
+              <w:rPr>
+                <w:webHidden/>
+                <w:rStyle w:val="Style"/>
+              </w:rPr>
+              <w:t>Testen</w:t>
+              <w:tab/>
+              <w:t>13</w:t>
+            </w:r>
+          </w:hyperlink>
+        </w:p>
+        <w:p>
+          <w:pPr>
+            <w:pStyle w:val="Contents2"/>
+            <w:tabs>
+              <w:tab w:val="right" w:pos="9360" w:leader="dot"/>
+            </w:tabs>
+            <w:rPr/>
+          </w:pPr>
+          <w:hyperlink w:anchor="__RefHeading___Toc1360_1895385619">
+            <w:r>
+              <w:rPr>
+                <w:webHidden/>
+                <w:rStyle w:val="Style"/>
+              </w:rPr>
+              <w:t>Handleiding</w:t>
+              <w:tab/>
+              <w:t>13</w:t>
+            </w:r>
+          </w:hyperlink>
+        </w:p>
+        <w:p>
+          <w:pPr>
+            <w:pStyle w:val="Contents2"/>
+            <w:tabs>
+              <w:tab w:val="right" w:pos="9360" w:leader="dot"/>
+            </w:tabs>
+            <w:rPr/>
+          </w:pPr>
+          <w:hyperlink w:anchor="__RefHeading___Toc1362_1895385619">
+            <w:r>
+              <w:rPr>
+                <w:webHidden/>
+                <w:rStyle w:val="Style"/>
+              </w:rPr>
+              <w:t>Reflectie</w:t>
+              <w:tab/>
+              <w:t>13</w:t>
+            </w:r>
+          </w:hyperlink>
+        </w:p>
+        <w:p>
+          <w:pPr>
+            <w:pStyle w:val="Contents1"/>
+            <w:tabs>
+              <w:tab w:val="right" w:pos="9360" w:leader="dot"/>
+            </w:tabs>
+            <w:rPr/>
+          </w:pPr>
+          <w:hyperlink w:anchor="__RefHeading___Toc1364_1895385619">
+            <w:r>
+              <w:rPr>
+                <w:webHidden/>
+                <w:rStyle w:val="Style"/>
+              </w:rPr>
+              <w:t>Samenvatting en evaluatie</w:t>
+              <w:tab/>
+              <w:t>14</w:t>
+            </w:r>
+          </w:hyperlink>
           <w:r>
             <w:fldChar w:fldCharType="end"/>
           </w:r>
@@ -648,130 +730,97 @@
     </w:p>
     <w:p>
       <w:pPr>
-        <w:pStyle w:val="Normal"/>
-        <w:rPr>
-          <w:lang w:val="nl-NL"/>
-        </w:rPr>
-      </w:pPr>
-      <w:r>
-        <w:rPr>
-          <w:lang w:val="nl-NL"/>
-        </w:rPr>
-      </w:r>
-    </w:p>
-    <w:p>
-      <w:pPr>
-        <w:pStyle w:val="Normal"/>
-        <w:rPr>
-          <w:lang w:val="nl-NL"/>
-        </w:rPr>
-      </w:pPr>
-      <w:bookmarkStart w:id="2" w:name="_GoBack"/>
-      <w:bookmarkStart w:id="3" w:name="_GoBack"/>
+        <w:pStyle w:val="Heading2"/>
+        <w:rPr/>
+      </w:pPr>
+      <w:bookmarkStart w:id="2" w:name="__RefHeading___Toc1352_1895385619"/>
+      <w:bookmarkEnd w:id="2"/>
+      <w:r>
+        <w:rPr>
+          <w:b/>
+          <w:bCs/>
+          <w:sz w:val="32"/>
+          <w:szCs w:val="32"/>
+          <w:lang w:val="nl-NL"/>
+        </w:rPr>
+        <w:t>Introductie</w:t>
+      </w:r>
+    </w:p>
+    <w:p>
+      <w:pPr>
+        <w:pStyle w:val="Normal"/>
+        <w:rPr>
+          <w:b/>
+          <w:b/>
+          <w:bCs/>
+          <w:sz w:val="32"/>
+          <w:szCs w:val="32"/>
+          <w:lang w:val="nl-NL"/>
+        </w:rPr>
+      </w:pPr>
+      <w:r>
+        <w:rPr/>
+      </w:r>
+    </w:p>
+    <w:p>
+      <w:pPr>
+        <w:pStyle w:val="Normal"/>
+        <w:rPr/>
+      </w:pPr>
+      <w:r>
+        <w:rPr>
+          <w:lang w:val="nl-NL"/>
+        </w:rPr>
+        <w:t>Project containing is een project van het tweede jaar Informatica van de NHL.  Het doel van project containing is om een simulatie te m</w:t>
+      </w:r>
+      <w:bookmarkStart w:id="3" w:name="__DdeLink__1261_1895385619"/>
+      <w:r>
+        <w:rPr>
+          <w:lang w:val="nl-NL"/>
+        </w:rPr>
+        <w:t>aken van de Rotterdamse haven. Deze simulatie bestaat uit een app, controller en een</w:t>
+      </w:r>
+      <w:bookmarkStart w:id="4" w:name="__DdeLink__1263_1895385619"/>
+      <w:r>
+        <w:rPr>
+          <w:lang w:val="nl-NL"/>
+        </w:rPr>
+        <w:t xml:space="preserve"> 3D</w:t>
+      </w:r>
       <w:bookmarkEnd w:id="3"/>
       <w:r>
         <w:rPr>
           <w:lang w:val="nl-NL"/>
         </w:rPr>
-      </w:r>
-    </w:p>
-    <w:p>
-      <w:pPr>
-        <w:pStyle w:val="Heading1"/>
-        <w:rPr>
-          <w:lang w:val="nl-NL"/>
-        </w:rPr>
-      </w:pPr>
-      <w:r>
-        <w:rPr>
-          <w:lang w:val="nl-NL"/>
-        </w:rPr>
-      </w:r>
-    </w:p>
-    <w:p>
-      <w:pPr>
-        <w:pStyle w:val="Normal"/>
-        <w:rPr>
-          <w:lang w:val="nl-NL"/>
-        </w:rPr>
-      </w:pPr>
-      <w:r>
-        <w:rPr>
-          <w:lang w:val="nl-NL"/>
-        </w:rPr>
-      </w:r>
-    </w:p>
-    <w:p>
-      <w:pPr>
-        <w:pStyle w:val="Heading1"/>
+        <w:t xml:space="preserve"> wee</w:t>
+      </w:r>
+      <w:bookmarkEnd w:id="4"/>
+      <w:r>
+        <w:rPr>
+          <w:lang w:val="nl-NL"/>
+        </w:rPr>
+        <w:t>rgave. We hebben hier 8 weken de tij</w:t>
+      </w:r>
+      <w:bookmarkStart w:id="5" w:name="__DdeLink__1259_1895385619"/>
+      <w:r>
+        <w:rPr>
+          <w:lang w:val="nl-NL"/>
+        </w:rPr>
+        <w:t>d voor gekregen.</w:t>
+      </w:r>
+    </w:p>
+    <w:p>
+      <w:pPr>
+        <w:pStyle w:val="Normal"/>
         <w:rPr/>
       </w:pPr>
       <w:r>
         <w:rPr>
           <w:lang w:val="nl-NL"/>
         </w:rPr>
-        <w:t>Introductie</w:t>
-      </w:r>
-    </w:p>
-    <w:p>
-      <w:pPr>
-        <w:pStyle w:val="Normal"/>
-        <w:rPr/>
-      </w:pPr>
-      <w:r>
-        <w:rPr>
-          <w:lang w:val="nl-NL"/>
-        </w:rPr>
-        <w:t>Project containing is een project van het tweede jaar Informatica van de NHL.  Het doel van project containing is om een simulatie te m</w:t>
-      </w:r>
-      <w:bookmarkStart w:id="4" w:name="__DdeLink__1261_1895385619"/>
-      <w:r>
-        <w:rPr>
-          <w:lang w:val="nl-NL"/>
-        </w:rPr>
-        <w:t>aken van de Rotterdamse haven. Deze simulatie bestaat uit een app, controller en een</w:t>
-      </w:r>
-      <w:bookmarkStart w:id="5" w:name="__DdeLink__1263_1895385619"/>
-      <w:r>
-        <w:rPr>
-          <w:lang w:val="nl-NL"/>
-        </w:rPr>
-        <w:t xml:space="preserve"> 3D</w:t>
-      </w:r>
-      <w:bookmarkEnd w:id="4"/>
-      <w:r>
-        <w:rPr>
-          <w:lang w:val="nl-NL"/>
-        </w:rPr>
-        <w:t xml:space="preserve"> wee</w:t>
+        <w:t>In dit verslag zullen we jullie vertellen w</w:t>
       </w:r>
       <w:bookmarkEnd w:id="5"/>
-      <w:r>
-        <w:rPr>
-          <w:lang w:val="nl-NL"/>
-        </w:rPr>
-        <w:t>rgave. We hebben hier 8 weken de tij</w:t>
-      </w:r>
-      <w:bookmarkStart w:id="6" w:name="__DdeLink__1259_1895385619"/>
-      <w:r>
-        <w:rPr>
-          <w:lang w:val="nl-NL"/>
-        </w:rPr>
-        <w:t>d voor gekregen.</w:t>
-      </w:r>
-    </w:p>
-    <w:p>
-      <w:pPr>
-        <w:pStyle w:val="Normal"/>
-        <w:rPr/>
-      </w:pPr>
-      <w:r>
-        <w:rPr>
-          <w:lang w:val="nl-NL"/>
-        </w:rPr>
-        <w:t>In dit verslag zullen we jullie vertellen w</w:t>
-      </w:r>
-      <w:bookmarkEnd w:id="6"/>
       <w:r>
         <w:rPr>
           <w:lang w:val="nl-NL"/>
@@ -820,8 +869,8 @@
           <w:bCs w:val="false"/>
         </w:rPr>
       </w:pPr>
-      <w:bookmarkStart w:id="7" w:name="__DdeLink__539_2055539341"/>
-      <w:bookmarkEnd w:id="7"/>
+      <w:bookmarkStart w:id="6" w:name="__DdeLink__539_2055539341"/>
+      <w:bookmarkEnd w:id="6"/>
       <w:r>
         <w:rPr>
           <w:b w:val="false"/>
@@ -1049,25 +1098,36 @@
     </w:p>
     <w:p>
       <w:pPr>
+        <w:pStyle w:val="Heading2"/>
+        <w:rPr/>
+      </w:pPr>
+      <w:bookmarkStart w:id="7" w:name="__DdeLink__1367_1895385619"/>
+      <w:bookmarkEnd w:id="7"/>
+      <w:r>
+        <w:rPr>
+          <w:b/>
+          <w:bCs/>
+          <w:sz w:val="32"/>
+          <w:szCs w:val="32"/>
+          <w:lang w:val="nl-NL"/>
+        </w:rPr>
+        <w:t>Analyse</w:t>
+      </w:r>
+    </w:p>
+    <w:p>
+      <w:pPr>
         <w:pStyle w:val="Normal"/>
         <w:rPr>
           <w:b/>
           <w:b/>
           <w:bCs/>
-          <w:sz w:val="30"/>
-          <w:szCs w:val="30"/>
-          <w:lang w:val="nl-NL"/>
-        </w:rPr>
-      </w:pPr>
-      <w:r>
-        <w:rPr>
-          <w:b/>
-          <w:bCs/>
-          <w:sz w:val="30"/>
-          <w:szCs w:val="30"/>
-          <w:lang w:val="nl-NL"/>
-        </w:rPr>
-        <w:t>Analyse</w:t>
+          <w:sz w:val="32"/>
+          <w:szCs w:val="32"/>
+          <w:lang w:val="nl-NL"/>
+        </w:rPr>
+      </w:pPr>
+      <w:r>
+        <w:rPr/>
       </w:r>
     </w:p>
     <w:p>
@@ -1792,91 +1852,6 @@
           <w:b/>
           <w:bCs/>
         </w:rPr>
-        <w:t>Opslagterrein</w:t>
-      </w:r>
-    </w:p>
-    <w:p>
-      <w:pPr>
-        <w:pStyle w:val="Normal"/>
-        <w:rPr>
-          <w:b w:val="false"/>
-          <w:b w:val="false"/>
-          <w:bCs w:val="false"/>
-        </w:rPr>
-      </w:pPr>
-      <w:r>
-        <w:rPr>
-          <w:b w:val="false"/>
-          <w:bCs w:val="false"/>
-        </w:rPr>
-        <w:t>Max 6 containers hoog</w:t>
-      </w:r>
-    </w:p>
-    <w:p>
-      <w:pPr>
-        <w:pStyle w:val="Normal"/>
-        <w:rPr>
-          <w:b w:val="false"/>
-          <w:b w:val="false"/>
-          <w:bCs w:val="false"/>
-        </w:rPr>
-      </w:pPr>
-      <w:r>
-        <w:rPr>
-          <w:b w:val="false"/>
-          <w:bCs w:val="false"/>
-        </w:rPr>
-        <w:t xml:space="preserve">1550 meter lang </w:t>
-      </w:r>
-    </w:p>
-    <w:p>
-      <w:pPr>
-        <w:pStyle w:val="Normal"/>
-        <w:rPr>
-          <w:b w:val="false"/>
-          <w:b w:val="false"/>
-          <w:bCs w:val="false"/>
-        </w:rPr>
-      </w:pPr>
-      <w:r>
-        <w:rPr>
-          <w:b w:val="false"/>
-          <w:bCs w:val="false"/>
-        </w:rPr>
-        <w:t>60 meter breed.</w:t>
-      </w:r>
-    </w:p>
-    <w:p>
-      <w:pPr>
-        <w:pStyle w:val="Normal"/>
-        <w:rPr>
-          <w:b w:val="false"/>
-          <w:b w:val="false"/>
-          <w:bCs w:val="false"/>
-        </w:rPr>
-      </w:pPr>
-      <w:r>
-        <w:rPr>
-          <w:b w:val="false"/>
-          <w:bCs w:val="false"/>
-        </w:rPr>
-        <w:t>Elke strook 1 opslagkraan.</w:t>
-      </w:r>
-    </w:p>
-    <w:p>
-      <w:pPr>
-        <w:pStyle w:val="Normal"/>
-        <w:rPr>
-          <w:b w:val="false"/>
-          <w:b w:val="false"/>
-          <w:bCs w:val="false"/>
-        </w:rPr>
-      </w:pPr>
-      <w:r>
-        <w:rPr>
-          <w:b w:val="false"/>
-          <w:bCs w:val="false"/>
-        </w:rPr>
       </w:r>
     </w:p>
     <w:p>
@@ -1893,6 +1868,155 @@
           <w:b/>
           <w:bCs/>
         </w:rPr>
+      </w:r>
+    </w:p>
+    <w:p>
+      <w:pPr>
+        <w:pStyle w:val="Normal"/>
+        <w:rPr>
+          <w:b/>
+          <w:b/>
+          <w:bCs/>
+        </w:rPr>
+      </w:pPr>
+      <w:r>
+        <w:rPr>
+          <w:b/>
+          <w:bCs/>
+        </w:rPr>
+      </w:r>
+    </w:p>
+    <w:p>
+      <w:pPr>
+        <w:pStyle w:val="Normal"/>
+        <w:rPr>
+          <w:b/>
+          <w:b/>
+          <w:bCs/>
+        </w:rPr>
+      </w:pPr>
+      <w:r>
+        <w:rPr>
+          <w:b/>
+          <w:bCs/>
+        </w:rPr>
+      </w:r>
+    </w:p>
+    <w:p>
+      <w:pPr>
+        <w:pStyle w:val="Normal"/>
+        <w:rPr>
+          <w:b/>
+          <w:b/>
+          <w:bCs/>
+        </w:rPr>
+      </w:pPr>
+      <w:r>
+        <w:rPr>
+          <w:b/>
+          <w:bCs/>
+        </w:rPr>
+      </w:r>
+    </w:p>
+    <w:p>
+      <w:pPr>
+        <w:pStyle w:val="Normal"/>
+        <w:rPr>
+          <w:b/>
+          <w:b/>
+          <w:bCs/>
+        </w:rPr>
+      </w:pPr>
+      <w:r>
+        <w:rPr>
+          <w:b/>
+          <w:bCs/>
+        </w:rPr>
+        <w:t>Opslagterrein</w:t>
+      </w:r>
+    </w:p>
+    <w:p>
+      <w:pPr>
+        <w:pStyle w:val="Normal"/>
+        <w:rPr>
+          <w:b w:val="false"/>
+          <w:b w:val="false"/>
+          <w:bCs w:val="false"/>
+        </w:rPr>
+      </w:pPr>
+      <w:r>
+        <w:rPr>
+          <w:b w:val="false"/>
+          <w:bCs w:val="false"/>
+        </w:rPr>
+        <w:t>Max 6 containers hoog</w:t>
+      </w:r>
+    </w:p>
+    <w:p>
+      <w:pPr>
+        <w:pStyle w:val="Normal"/>
+        <w:rPr>
+          <w:b w:val="false"/>
+          <w:b w:val="false"/>
+          <w:bCs w:val="false"/>
+        </w:rPr>
+      </w:pPr>
+      <w:r>
+        <w:rPr>
+          <w:b w:val="false"/>
+          <w:bCs w:val="false"/>
+        </w:rPr>
+        <w:t xml:space="preserve">1550 meter lang </w:t>
+      </w:r>
+    </w:p>
+    <w:p>
+      <w:pPr>
+        <w:pStyle w:val="Normal"/>
+        <w:rPr>
+          <w:b w:val="false"/>
+          <w:b w:val="false"/>
+          <w:bCs w:val="false"/>
+        </w:rPr>
+      </w:pPr>
+      <w:r>
+        <w:rPr>
+          <w:b w:val="false"/>
+          <w:bCs w:val="false"/>
+        </w:rPr>
+        <w:t>60 meter breed.</w:t>
+      </w:r>
+    </w:p>
+    <w:p>
+      <w:pPr>
+        <w:pStyle w:val="Normal"/>
+        <w:rPr>
+          <w:b w:val="false"/>
+          <w:b w:val="false"/>
+          <w:bCs w:val="false"/>
+        </w:rPr>
+      </w:pPr>
+      <w:r>
+        <w:rPr>
+          <w:b w:val="false"/>
+          <w:bCs w:val="false"/>
+        </w:rPr>
+        <w:t>Elke strook 1 opslagkraan.</w:t>
+      </w:r>
+    </w:p>
+    <w:p>
+      <w:pPr>
+        <w:pStyle w:val="Normal"/>
+        <w:rPr>
+          <w:b/>
+          <w:b/>
+          <w:bCs/>
+        </w:rPr>
+      </w:pPr>
+      <w:r>
+        <w:rPr>
+          <w:b/>
+          <w:bCs/>
+        </w:rPr>
         <w:t>Container</w:t>
       </w:r>
     </w:p>
@@ -1911,22 +2035,6 @@
           <w:bCs w:val="false"/>
         </w:rPr>
         <w:t>Meest voorkomende lengte: 40 ft = 12.192 m</w:t>
-      </w:r>
-    </w:p>
-    <w:p>
-      <w:pPr>
-        <w:pStyle w:val="Normal"/>
-        <w:rPr>
-          <w:b w:val="false"/>
-          <w:b w:val="false"/>
-          <w:bCs w:val="false"/>
-        </w:rPr>
-      </w:pPr>
-      <w:r>
-        <w:rPr>
-          <w:b w:val="false"/>
-          <w:bCs w:val="false"/>
-        </w:rPr>
       </w:r>
     </w:p>
     <w:p>
@@ -3378,58 +3486,7 @@
     <w:p>
       <w:pPr>
         <w:pStyle w:val="Normal"/>
-        <w:rPr>
-          <w:sz w:val="22"/>
-          <w:szCs w:val="22"/>
-          <w:lang w:val="nl-NL"/>
-        </w:rPr>
-      </w:pPr>
-      <w:r>
-        <w:rPr>
-          <w:b w:val="false"/>
-          <w:bCs w:val="false"/>
-        </w:rPr>
-      </w:r>
-    </w:p>
-    <w:p>
-      <w:pPr>
-        <w:pStyle w:val="Normal"/>
-        <w:rPr>
-          <w:sz w:val="22"/>
-          <w:szCs w:val="22"/>
-          <w:lang w:val="nl-NL"/>
-        </w:rPr>
-      </w:pPr>
-      <w:r>
-        <w:rPr>
-          <w:b w:val="false"/>
-          <w:bCs w:val="false"/>
-        </w:rPr>
-      </w:r>
-    </w:p>
-    <w:p>
-      <w:pPr>
-        <w:pStyle w:val="Normal"/>
-        <w:rPr>
-          <w:sz w:val="22"/>
-          <w:szCs w:val="22"/>
-          <w:lang w:val="nl-NL"/>
-        </w:rPr>
-      </w:pPr>
-      <w:r>
-        <w:rPr>
-          <w:b w:val="false"/>
-          <w:bCs w:val="false"/>
-        </w:rPr>
-      </w:r>
-    </w:p>
-    <w:p>
-      <w:pPr>
-        <w:pStyle w:val="Normal"/>
-        <w:rPr>
-          <w:sz w:val="26"/>
-          <w:szCs w:val="26"/>
-        </w:rPr>
+        <w:rPr/>
       </w:pPr>
       <w:r>
         <w:rPr>
@@ -3445,41 +3502,108 @@
     <w:p>
       <w:pPr>
         <w:pStyle w:val="Normal"/>
-        <w:rPr>
-          <w:lang w:val="nl-NL"/>
-        </w:rPr>
-      </w:pPr>
-      <w:r>
-        <w:rPr>
-          <w:b w:val="false"/>
-          <w:bCs w:val="false"/>
-        </w:rPr>
-      </w:r>
-    </w:p>
-    <w:p>
-      <w:pPr>
-        <w:pStyle w:val="Normal"/>
-        <w:rPr>
-          <w:b w:val="false"/>
-          <w:b w:val="false"/>
-          <w:bCs w:val="false"/>
-        </w:rPr>
-      </w:pPr>
-      <w:r>
-        <w:rPr>
-          <w:b w:val="false"/>
-          <w:bCs w:val="false"/>
-          <w:lang w:val="nl-NL"/>
-        </w:rPr>
-        <w:t>//</w:t>
-      </w:r>
-      <w:r>
-        <w:rPr>
-          <w:b w:val="false"/>
-          <w:bCs w:val="false"/>
-          <w:lang w:val="nl-NL"/>
-        </w:rPr>
-        <w:t>uml hier</w:t>
+        <w:rPr/>
+      </w:pPr>
+      <w:r>
+        <w:rPr>
+          <w:b w:val="false"/>
+          <w:bCs w:val="false"/>
+          <w:sz w:val="22"/>
+          <w:szCs w:val="22"/>
+          <w:lang w:val="nl-NL"/>
+        </w:rPr>
+        <w:t>Vervolgens hebben we UML van de controller(server), de simulator en de app gemaakt. Helaas is de UML te groot om te laten zien in het verslag, dus zit deze in de bijlage.</w:t>
+      </w:r>
+    </w:p>
+    <w:p>
+      <w:pPr>
+        <w:pStyle w:val="Heading1"/>
+        <w:rPr/>
+      </w:pPr>
+      <w:bookmarkStart w:id="8" w:name="__RefHeading___Toc1354_1895385619"/>
+      <w:bookmarkEnd w:id="8"/>
+      <w:r>
+        <w:rPr>
+          <w:lang w:val="nl-NL"/>
+        </w:rPr>
+        <w:t>Gemaakte afspraken</w:t>
+      </w:r>
+    </w:p>
+    <w:p>
+      <w:pPr>
+        <w:pStyle w:val="Normal"/>
+        <w:rPr>
+          <w:lang w:val="nl-NL"/>
+        </w:rPr>
+      </w:pPr>
+      <w:r>
+        <w:rPr>
+          <w:lang w:val="nl-NL"/>
+        </w:rPr>
+      </w:r>
+    </w:p>
+    <w:p>
+      <w:pPr>
+        <w:pStyle w:val="Heading2"/>
+        <w:rPr/>
+      </w:pPr>
+      <w:bookmarkStart w:id="9" w:name="__RefHeading___Toc1356_1895385619"/>
+      <w:bookmarkStart w:id="10" w:name="__DdeLink__927_1895385619"/>
+      <w:bookmarkEnd w:id="9"/>
+      <w:bookmarkEnd w:id="10"/>
+      <w:r>
+        <w:rPr>
+          <w:lang w:val="nl-NL"/>
+        </w:rPr>
+        <w:t>Scrum</w:t>
+      </w:r>
+    </w:p>
+    <w:p>
+      <w:pPr>
+        <w:pStyle w:val="Normal"/>
+        <w:rPr/>
+      </w:pPr>
+      <w:r>
+        <w:rPr>
+          <w:lang w:val="nl-NL"/>
+        </w:rPr>
+        <w:t xml:space="preserve">Gedurende het project hebben we gebruikt gemaakt van </w:t>
+      </w:r>
+      <w:r>
+        <w:rPr>
+          <w:lang w:val="nl-NL"/>
+        </w:rPr>
+        <w:t>scrum</w:t>
+      </w:r>
+      <w:r>
+        <w:rPr>
+          <w:lang w:val="nl-NL"/>
+        </w:rPr>
+        <w:t xml:space="preserve">. Dagelijks hebben we een scrum </w:t>
+      </w:r>
+      <w:r>
+        <w:rPr>
+          <w:lang w:val="nl-NL"/>
+        </w:rPr>
+        <w:t>gesprek</w:t>
+      </w:r>
+      <w:r>
+        <w:rPr>
+          <w:lang w:val="nl-NL"/>
+        </w:rPr>
+        <w:t xml:space="preserve"> gehouden waarin we even samenvatten wat we gedaan hadden en de komende dag </w:t>
+      </w:r>
+      <w:r>
+        <w:rPr>
+          <w:lang w:val="nl-NL"/>
+        </w:rPr>
+        <w:t>gaan</w:t>
+      </w:r>
+      <w:r>
+        <w:rPr>
+          <w:lang w:val="nl-NL"/>
+        </w:rPr>
+        <w:t xml:space="preserve"> doen. Via Trello hebben we onze backlog en sprints bijgehouden. De backlog hebben we opgesteld aan de hand van de eisen van de opdrachtgever. In de backlog stonden de eisen met de hoogste prioriteit boven aan en de minst belangrijke zo laag mogelijk. Aan het begin hadden we sprints van twee weken. Later hebben we dat veranderd naar een week aangezien dat fijner werkte. Aan het einde van de sprint hebben we de backlog bijgewerkt en de nieuwe sprint opgesteld. Bij het niet halen van de sprint hebben we overlegt waarom het niet was gelukt en hoe we dit gingen op lossen.</w:t>
       </w:r>
     </w:p>
     <w:p>
@@ -3492,8 +3616,66 @@
           <w:lang w:val="nl-NL"/>
         </w:rPr>
       </w:pPr>
-      <w:r>
-        <w:rPr/>
+      <w:bookmarkStart w:id="11" w:name="__DdeLink__927_1895385619"/>
+      <w:bookmarkStart w:id="12" w:name="__DdeLink__927_1895385619"/>
+      <w:bookmarkEnd w:id="12"/>
+      <w:r>
+        <w:rPr>
+          <w:sz w:val="26"/>
+          <w:szCs w:val="26"/>
+        </w:rPr>
+        <w:drawing>
+          <wp:anchor behindDoc="0" distT="0" distB="0" distL="0" distR="0" simplePos="0" locked="0" layoutInCell="1" allowOverlap="1" relativeHeight="55">
+            <wp:simplePos x="0" y="0"/>
+            <wp:positionH relativeFrom="column">
+              <wp:align>center</wp:align>
+            </wp:positionH>
+            <wp:positionV relativeFrom="paragraph">
+              <wp:align>top</wp:align>
+            </wp:positionV>
+            <wp:extent cx="5943600" cy="3217545"/>
+            <wp:effectExtent l="0" t="0" r="0" b="0"/>
+            <wp:wrapSquare wrapText="largest"/>
+            <wp:docPr id="1" name="Image6" descr=""/>
+            <wp:cNvGraphicFramePr>
+              <a:graphicFrameLocks xmlns:a="http://schemas.openxmlformats.org/drawingml/2006/main" noChangeAspect="1"/>
+            </wp:cNvGraphicFramePr>
+            <a:graphic xmlns:a="http://schemas.openxmlformats.org/drawingml/2006/main">
+              <a:graphicData uri="http://schemas.openxmlformats.org/drawingml/2006/picture">
+                <pic:pic xmlns:pic="http://schemas.openxmlformats.org/drawingml/2006/picture">
+                  <pic:nvPicPr>
+                    <pic:cNvPr id="1" name="Image6" descr=""/>
+                    <pic:cNvPicPr>
+                      <a:picLocks noChangeAspect="1" noChangeArrowheads="1"/>
+                    </pic:cNvPicPr>
+                  </pic:nvPicPr>
+                  <pic:blipFill>
+                    <a:blip r:embed="rId2"/>
+                    <a:stretch>
+                      <a:fillRect/>
+                    </a:stretch>
+                  </pic:blipFill>
+                  <pic:spPr bwMode="auto">
+                    <a:xfrm>
+                      <a:off x="0" y="0"/>
+                      <a:ext cx="5943600" cy="3217545"/>
+                    </a:xfrm>
+                    <a:prstGeom prst="rect">
+                      <a:avLst/>
+                    </a:prstGeom>
+                    <a:noFill/>
+                    <a:ln w="9525">
+                      <a:noFill/>
+                      <a:miter lim="800000"/>
+                      <a:headEnd/>
+                      <a:tailEnd/>
+                    </a:ln>
+                  </pic:spPr>
+                </pic:pic>
+              </a:graphicData>
+            </a:graphic>
+          </wp:anchor>
+        </w:drawing>
       </w:r>
     </w:p>
     <w:p>
@@ -3507,7 +3689,10 @@
         </w:rPr>
       </w:pPr>
       <w:r>
-        <w:rPr/>
+        <w:rPr>
+          <w:sz w:val="26"/>
+          <w:szCs w:val="26"/>
+        </w:rPr>
       </w:r>
     </w:p>
     <w:p>
@@ -3521,7 +3706,10 @@
         </w:rPr>
       </w:pPr>
       <w:r>
-        <w:rPr/>
+        <w:rPr>
+          <w:sz w:val="26"/>
+          <w:szCs w:val="26"/>
+        </w:rPr>
       </w:r>
     </w:p>
     <w:p>
@@ -3535,7 +3723,10 @@
         </w:rPr>
       </w:pPr>
       <w:r>
-        <w:rPr/>
+        <w:rPr>
+          <w:sz w:val="26"/>
+          <w:szCs w:val="26"/>
+        </w:rPr>
       </w:r>
     </w:p>
     <w:p>
@@ -3549,7 +3740,10 @@
         </w:rPr>
       </w:pPr>
       <w:r>
-        <w:rPr/>
+        <w:rPr>
+          <w:sz w:val="26"/>
+          <w:szCs w:val="26"/>
+        </w:rPr>
       </w:r>
     </w:p>
     <w:p>
@@ -3563,7 +3757,10 @@
         </w:rPr>
       </w:pPr>
       <w:r>
-        <w:rPr/>
+        <w:rPr>
+          <w:sz w:val="26"/>
+          <w:szCs w:val="26"/>
+        </w:rPr>
       </w:r>
     </w:p>
     <w:p>
@@ -3577,7 +3774,10 @@
         </w:rPr>
       </w:pPr>
       <w:r>
-        <w:rPr/>
+        <w:rPr>
+          <w:sz w:val="26"/>
+          <w:szCs w:val="26"/>
+        </w:rPr>
       </w:r>
     </w:p>
     <w:p>
@@ -3591,7 +3791,10 @@
         </w:rPr>
       </w:pPr>
       <w:r>
-        <w:rPr/>
+        <w:rPr>
+          <w:sz w:val="26"/>
+          <w:szCs w:val="26"/>
+        </w:rPr>
       </w:r>
     </w:p>
     <w:p>
@@ -3605,7 +3808,10 @@
         </w:rPr>
       </w:pPr>
       <w:r>
-        <w:rPr/>
+        <w:rPr>
+          <w:sz w:val="26"/>
+          <w:szCs w:val="26"/>
+        </w:rPr>
       </w:r>
     </w:p>
     <w:p>
@@ -3619,7 +3825,10 @@
         </w:rPr>
       </w:pPr>
       <w:r>
-        <w:rPr/>
+        <w:rPr>
+          <w:sz w:val="26"/>
+          <w:szCs w:val="26"/>
+        </w:rPr>
       </w:r>
     </w:p>
     <w:p>
@@ -3633,7 +3842,91 @@
         </w:rPr>
       </w:pPr>
       <w:r>
-        <w:rPr/>
+        <w:rPr>
+          <w:sz w:val="26"/>
+          <w:szCs w:val="26"/>
+        </w:rPr>
+      </w:r>
+    </w:p>
+    <w:p>
+      <w:pPr>
+        <w:pStyle w:val="Normal"/>
+        <w:rPr>
+          <w:b w:val="false"/>
+          <w:b w:val="false"/>
+          <w:bCs w:val="false"/>
+          <w:i/>
+          <w:i/>
+          <w:iCs/>
+          <w:sz w:val="22"/>
+          <w:szCs w:val="22"/>
+        </w:rPr>
+      </w:pPr>
+      <w:r>
+        <w:rPr>
+          <w:b w:val="false"/>
+          <w:bCs w:val="false"/>
+          <w:i/>
+          <w:iCs/>
+          <w:sz w:val="22"/>
+          <w:szCs w:val="22"/>
+          <w:lang w:val="nl-NL"/>
+        </w:rPr>
+        <w:t>Voorbeeld van trello</w:t>
+      </w:r>
+    </w:p>
+    <w:p>
+      <w:pPr>
+        <w:pStyle w:val="Normal"/>
+        <w:rPr>
+          <w:lang w:val="nl-NL"/>
+        </w:rPr>
+      </w:pPr>
+      <w:r>
+        <w:rPr>
+          <w:b w:val="false"/>
+          <w:bCs w:val="false"/>
+          <w:i/>
+          <w:iCs/>
+          <w:sz w:val="22"/>
+          <w:szCs w:val="22"/>
+        </w:rPr>
+      </w:r>
+    </w:p>
+    <w:p>
+      <w:pPr>
+        <w:pStyle w:val="Normal"/>
+        <w:rPr>
+          <w:lang w:val="nl-NL"/>
+        </w:rPr>
+      </w:pPr>
+      <w:r>
+        <w:rPr>
+          <w:b w:val="false"/>
+          <w:bCs w:val="false"/>
+          <w:i/>
+          <w:iCs/>
+          <w:sz w:val="22"/>
+          <w:szCs w:val="22"/>
+        </w:rPr>
+      </w:r>
+    </w:p>
+    <w:p>
+      <w:pPr>
+        <w:pStyle w:val="Normal"/>
+        <w:rPr>
+          <w:lang w:val="nl-NL"/>
+        </w:rPr>
+      </w:pPr>
+      <w:r>
+        <w:rPr>
+          <w:b w:val="false"/>
+          <w:bCs w:val="false"/>
+          <w:i/>
+          <w:iCs/>
+          <w:sz w:val="22"/>
+          <w:szCs w:val="22"/>
+        </w:rPr>
       </w:r>
     </w:p>
     <w:p>
@@ -3643,11 +3936,33 @@
           <w:b/>
           <w:b/>
           <w:bCs/>
-          <w:lang w:val="nl-NL"/>
-        </w:rPr>
-      </w:pPr>
-      <w:r>
-        <w:rPr/>
+        </w:rPr>
+      </w:pPr>
+      <w:r>
+        <w:rPr>
+          <w:b/>
+          <w:bCs/>
+          <w:lang w:val="nl-NL"/>
+        </w:rPr>
+        <w:t>Simulator</w:t>
+      </w:r>
+    </w:p>
+    <w:p>
+      <w:pPr>
+        <w:pStyle w:val="Normal"/>
+        <w:rPr>
+          <w:b w:val="false"/>
+          <w:b w:val="false"/>
+          <w:bCs w:val="false"/>
+        </w:rPr>
+      </w:pPr>
+      <w:r>
+        <w:rPr>
+          <w:b w:val="false"/>
+          <w:bCs w:val="false"/>
+          <w:lang w:val="nl-NL"/>
+        </w:rPr>
+        <w:t>De simulator willen wij zo 'dom' mogelijk houden. Dit betekend dat deze alleen de huidige stand van zaken afbeeld. De simulator ontvangt commando's en gegevens via de server(controller). Een simulator kan elk moment verbinden met de server. De simulator is geschreven in java, met als game-engine jMonkey.</w:t>
       </w:r>
     </w:p>
     <w:p>
@@ -3657,11 +3972,33 @@
           <w:b/>
           <w:b/>
           <w:bCs/>
-          <w:lang w:val="nl-NL"/>
-        </w:rPr>
-      </w:pPr>
-      <w:r>
-        <w:rPr/>
+        </w:rPr>
+      </w:pPr>
+      <w:r>
+        <w:rPr>
+          <w:b/>
+          <w:bCs/>
+          <w:lang w:val="nl-NL"/>
+        </w:rPr>
+        <w:t>Controller</w:t>
+      </w:r>
+    </w:p>
+    <w:p>
+      <w:pPr>
+        <w:pStyle w:val="Normal"/>
+        <w:rPr>
+          <w:b w:val="false"/>
+          <w:b w:val="false"/>
+          <w:bCs w:val="false"/>
+        </w:rPr>
+      </w:pPr>
+      <w:r>
+        <w:rPr>
+          <w:b w:val="false"/>
+          <w:bCs w:val="false"/>
+          <w:lang w:val="nl-NL"/>
+        </w:rPr>
+        <w:t>In onze controller stoppen we de server. Dit is het makkelijkst, omdat in ons geval alle logica in de controller zit en dan meteen de simulator kan aansturen. De controller is geschreven in c++. Deze bestaat uit verschillende parsers en schrijvers, een webserver, een server voor het versturen en ontvangen van data en vooral de logica die onder andere samenwerkt met onze database.</w:t>
       </w:r>
     </w:p>
     <w:p>
@@ -3671,409 +4008,14 @@
           <w:b/>
           <w:b/>
           <w:bCs/>
-          <w:lang w:val="nl-NL"/>
-        </w:rPr>
-      </w:pPr>
-      <w:r>
-        <w:rPr/>
-      </w:r>
-    </w:p>
-    <w:p>
-      <w:pPr>
-        <w:pStyle w:val="Normal"/>
-        <w:rPr>
-          <w:b/>
+        </w:rPr>
+      </w:pPr>
+      <w:r>
+        <w:rPr>
           <w:b/>
           <w:bCs/>
           <w:lang w:val="nl-NL"/>
         </w:rPr>
-      </w:pPr>
-      <w:r>
-        <w:rPr/>
-      </w:r>
-    </w:p>
-    <w:p>
-      <w:pPr>
-        <w:pStyle w:val="Normal"/>
-        <w:rPr>
-          <w:b/>
-          <w:b/>
-          <w:bCs/>
-          <w:lang w:val="nl-NL"/>
-        </w:rPr>
-      </w:pPr>
-      <w:r>
-        <w:rPr/>
-      </w:r>
-    </w:p>
-    <w:p>
-      <w:pPr>
-        <w:pStyle w:val="Normal"/>
-        <w:rPr>
-          <w:b/>
-          <w:b/>
-          <w:bCs/>
-          <w:lang w:val="nl-NL"/>
-        </w:rPr>
-      </w:pPr>
-      <w:r>
-        <w:rPr/>
-      </w:r>
-    </w:p>
-    <w:p>
-      <w:pPr>
-        <w:pStyle w:val="Normal"/>
-        <w:rPr>
-          <w:b/>
-          <w:b/>
-          <w:bCs/>
-          <w:lang w:val="nl-NL"/>
-        </w:rPr>
-      </w:pPr>
-      <w:r>
-        <w:rPr/>
-      </w:r>
-    </w:p>
-    <w:p>
-      <w:pPr>
-        <w:pStyle w:val="Normal"/>
-        <w:rPr>
-          <w:b/>
-          <w:b/>
-          <w:bCs/>
-          <w:lang w:val="nl-NL"/>
-        </w:rPr>
-      </w:pPr>
-      <w:r>
-        <w:rPr/>
-      </w:r>
-    </w:p>
-    <w:p>
-      <w:pPr>
-        <w:pStyle w:val="Normal"/>
-        <w:rPr>
-          <w:b/>
-          <w:b/>
-          <w:bCs/>
-          <w:lang w:val="nl-NL"/>
-        </w:rPr>
-      </w:pPr>
-      <w:r>
-        <w:rPr/>
-      </w:r>
-    </w:p>
-    <w:p>
-      <w:pPr>
-        <w:pStyle w:val="Normal"/>
-        <w:rPr>
-          <w:b/>
-          <w:b/>
-          <w:bCs/>
-          <w:lang w:val="nl-NL"/>
-        </w:rPr>
-      </w:pPr>
-      <w:r>
-        <w:rPr/>
-      </w:r>
-    </w:p>
-    <w:p>
-      <w:pPr>
-        <w:pStyle w:val="Normal"/>
-        <w:rPr>
-          <w:b/>
-          <w:b/>
-          <w:bCs/>
-          <w:lang w:val="nl-NL"/>
-        </w:rPr>
-      </w:pPr>
-      <w:r>
-        <w:rPr/>
-      </w:r>
-    </w:p>
-    <w:p>
-      <w:pPr>
-        <w:pStyle w:val="Normal"/>
-        <w:rPr>
-          <w:b/>
-          <w:b/>
-          <w:bCs/>
-          <w:lang w:val="nl-NL"/>
-        </w:rPr>
-      </w:pPr>
-      <w:r>
-        <w:rPr/>
-      </w:r>
-    </w:p>
-    <w:p>
-      <w:pPr>
-        <w:pStyle w:val="Normal"/>
-        <w:rPr>
-          <w:b/>
-          <w:b/>
-          <w:bCs/>
-          <w:lang w:val="nl-NL"/>
-        </w:rPr>
-      </w:pPr>
-      <w:r>
-        <w:rPr/>
-      </w:r>
-    </w:p>
-    <w:p>
-      <w:pPr>
-        <w:pStyle w:val="Normal"/>
-        <w:rPr>
-          <w:b/>
-          <w:b/>
-          <w:bCs/>
-          <w:lang w:val="nl-NL"/>
-        </w:rPr>
-      </w:pPr>
-      <w:r>
-        <w:rPr/>
-      </w:r>
-    </w:p>
-    <w:p>
-      <w:pPr>
-        <w:pStyle w:val="Normal"/>
-        <w:rPr>
-          <w:b/>
-          <w:b/>
-          <w:bCs/>
-          <w:lang w:val="nl-NL"/>
-        </w:rPr>
-      </w:pPr>
-      <w:r>
-        <w:rPr/>
-      </w:r>
-    </w:p>
-    <w:p>
-      <w:pPr>
-        <w:pStyle w:val="Normal"/>
-        <w:rPr>
-          <w:b/>
-          <w:b/>
-          <w:bCs/>
-          <w:lang w:val="nl-NL"/>
-        </w:rPr>
-      </w:pPr>
-      <w:r>
-        <w:rPr/>
-      </w:r>
-    </w:p>
-    <w:p>
-      <w:pPr>
-        <w:pStyle w:val="Heading1"/>
-        <w:rPr/>
-      </w:pPr>
-      <w:r>
-        <w:rPr>
-          <w:lang w:val="nl-NL"/>
-        </w:rPr>
-        <w:t>Gemaakte afspraken</w:t>
-      </w:r>
-    </w:p>
-    <w:p>
-      <w:pPr>
-        <w:pStyle w:val="Normal"/>
-        <w:rPr>
-          <w:lang w:val="nl-NL"/>
-        </w:rPr>
-      </w:pPr>
-      <w:r>
-        <w:rPr>
-          <w:lang w:val="nl-NL"/>
-        </w:rPr>
-      </w:r>
-    </w:p>
-    <w:p>
-      <w:pPr>
-        <w:pStyle w:val="Heading2"/>
-        <w:rPr/>
-      </w:pPr>
-      <w:bookmarkStart w:id="8" w:name="__DdeLink__927_1895385619"/>
-      <w:bookmarkEnd w:id="8"/>
-      <w:r>
-        <w:rPr>
-          <w:lang w:val="nl-NL"/>
-        </w:rPr>
-        <w:t>Scrum</w:t>
-      </w:r>
-    </w:p>
-    <w:p>
-      <w:pPr>
-        <w:pStyle w:val="Normal"/>
-        <w:rPr/>
-      </w:pPr>
-      <w:r>
-        <w:rPr>
-          <w:lang w:val="nl-NL"/>
-        </w:rPr>
-        <w:t xml:space="preserve">Gedurende het project hebben we gebruikt gemaakt van </w:t>
-      </w:r>
-      <w:r>
-        <w:rPr>
-          <w:lang w:val="nl-NL"/>
-        </w:rPr>
-        <w:t>scrum</w:t>
-      </w:r>
-      <w:r>
-        <w:rPr>
-          <w:lang w:val="nl-NL"/>
-        </w:rPr>
-        <w:t xml:space="preserve">. Dagelijks hebben we een scrum </w:t>
-      </w:r>
-      <w:r>
-        <w:rPr>
-          <w:lang w:val="nl-NL"/>
-        </w:rPr>
-        <w:t>gesprek</w:t>
-      </w:r>
-      <w:r>
-        <w:rPr>
-          <w:lang w:val="nl-NL"/>
-        </w:rPr>
-        <w:t xml:space="preserve"> gehouden waarin we even samenvatten wat we gedaan hadden en de komende dag </w:t>
-      </w:r>
-      <w:r>
-        <w:rPr>
-          <w:lang w:val="nl-NL"/>
-        </w:rPr>
-        <w:t>gaan</w:t>
-      </w:r>
-      <w:r>
-        <w:rPr>
-          <w:lang w:val="nl-NL"/>
-        </w:rPr>
-        <w:t xml:space="preserve"> doen. Via Trello hebben we onze backlog en sprints bijgehouden. De backlog hebben we opgesteld aan de hand van de eisen van de opdrachtgever. In de backlog stonden de eisen met de hoogste prioriteit boven aan en de minst belangrijke zo laag mogelijk. Aan het begin hadden we sprints van twee weken. Later hebben we dat veranderd naar een week aangezien dat fijner werkte. Aan het einde van de sprint hebben we de backlog bijgewerkt en de nieuwe sprint opgesteld. Bij het niet halen van de sprint hebben we overlegt waarom het niet was gelukt en hoe we dit gingen op lossen.</w:t>
-      </w:r>
-    </w:p>
-    <w:p>
-      <w:pPr>
-        <w:pStyle w:val="Normal"/>
-        <w:rPr>
-          <w:lang w:val="nl-NL"/>
-        </w:rPr>
-      </w:pPr>
-      <w:r>
-        <w:rPr>
-          <w:lang w:val="nl-NL"/>
-        </w:rPr>
-        <w:t>//</w:t>
-      </w:r>
-      <w:r>
-        <w:rPr>
-          <w:lang w:val="nl-NL"/>
-        </w:rPr>
-        <w:t>afbeelding van trello</w:t>
-      </w:r>
-    </w:p>
-    <w:p>
-      <w:pPr>
-        <w:pStyle w:val="Heading2"/>
-        <w:rPr>
-          <w:b/>
-          <w:b/>
-          <w:bCs/>
-          <w:lang w:val="nl-NL"/>
-        </w:rPr>
-      </w:pPr>
-      <w:bookmarkStart w:id="9" w:name="__DdeLink__927_1895385619"/>
-      <w:bookmarkStart w:id="10" w:name="__DdeLink__927_1895385619"/>
-      <w:bookmarkEnd w:id="10"/>
-      <w:r>
-        <w:rPr>
-          <w:sz w:val="26"/>
-          <w:szCs w:val="26"/>
-        </w:rPr>
-      </w:r>
-    </w:p>
-    <w:p>
-      <w:pPr>
-        <w:pStyle w:val="Normal"/>
-        <w:rPr>
-          <w:b/>
-          <w:b/>
-          <w:bCs/>
-        </w:rPr>
-      </w:pPr>
-      <w:r>
-        <w:rPr>
-          <w:b/>
-          <w:bCs/>
-          <w:lang w:val="nl-NL"/>
-        </w:rPr>
-        <w:t>Simulator</w:t>
-      </w:r>
-    </w:p>
-    <w:p>
-      <w:pPr>
-        <w:pStyle w:val="Normal"/>
-        <w:rPr>
-          <w:b w:val="false"/>
-          <w:b w:val="false"/>
-          <w:bCs w:val="false"/>
-        </w:rPr>
-      </w:pPr>
-      <w:r>
-        <w:rPr>
-          <w:b w:val="false"/>
-          <w:bCs w:val="false"/>
-          <w:lang w:val="nl-NL"/>
-        </w:rPr>
-        <w:t>De simulator willen wij zo 'dom' mogelijk houden. Dit betekend dat deze alleen de huidige stand van zaken afbeeld. De simulator ontvangt commando's en gegevens via de server(controller). Een simulator kan elk moment verbinden met de server. De simulator is geschreven in java, met als game-engine jMonkey.</w:t>
-      </w:r>
-    </w:p>
-    <w:p>
-      <w:pPr>
-        <w:pStyle w:val="Normal"/>
-        <w:rPr>
-          <w:b/>
-          <w:b/>
-          <w:bCs/>
-        </w:rPr>
-      </w:pPr>
-      <w:r>
-        <w:rPr>
-          <w:b/>
-          <w:bCs/>
-          <w:lang w:val="nl-NL"/>
-        </w:rPr>
-        <w:t>Controller</w:t>
-      </w:r>
-    </w:p>
-    <w:p>
-      <w:pPr>
-        <w:pStyle w:val="Normal"/>
-        <w:rPr>
-          <w:b w:val="false"/>
-          <w:b w:val="false"/>
-          <w:bCs w:val="false"/>
-        </w:rPr>
-      </w:pPr>
-      <w:r>
-        <w:rPr>
-          <w:b w:val="false"/>
-          <w:bCs w:val="false"/>
-          <w:lang w:val="nl-NL"/>
-        </w:rPr>
-        <w:t>In onze controller stoppen we de server. Dit is het makkelijkst, omdat in ons geval alle logica in de controller zit en dan meteen de simulator kan aansturen. De controller is geschreven in c++. Deze bestaat uit verschillende parsers en schrijvers, een webserver, een server voor het versturen en ontvangen van data en vooral de logica die onder andere samenwerkt met onze database.</w:t>
-      </w:r>
-    </w:p>
-    <w:p>
-      <w:pPr>
-        <w:pStyle w:val="Normal"/>
-        <w:rPr>
-          <w:b/>
-          <w:b/>
-          <w:bCs/>
-        </w:rPr>
-      </w:pPr>
-      <w:r>
-        <w:rPr>
-          <w:b/>
-          <w:bCs/>
-          <w:lang w:val="nl-NL"/>
-        </w:rPr>
         <w:t>App</w:t>
       </w:r>
     </w:p>
@@ -4093,6 +4035,149 @@
           <w:lang w:val="nl-NL"/>
         </w:rPr>
         <w:t xml:space="preserve">De app maken wij in HTML, CSS en JavaScript. Dit is een responsive webapp, die vriendelijk is voor alle platforms en alle devices. Hierdoor maakt het niet uit of je Linux of iOS gebruikt, of je een groot of een klein scherm hebt, en ook bijna niet welke webbrowser je gebruikt. Onze app laat live statistieken zien met behulp van AJAX en ChartJS. De app haalt al deze gegevens op van de webserver die in onze controller verwerkt zit. </w:t>
+      </w:r>
+    </w:p>
+    <w:p>
+      <w:pPr>
+        <w:pStyle w:val="Normal"/>
+        <w:rPr>
+          <w:lang w:val="nl-NL"/>
+        </w:rPr>
+      </w:pPr>
+      <w:r>
+        <w:rPr>
+          <w:lang w:val="nl-NL"/>
+        </w:rPr>
+      </w:r>
+    </w:p>
+    <w:p>
+      <w:pPr>
+        <w:pStyle w:val="Normal"/>
+        <w:rPr>
+          <w:lang w:val="nl-NL"/>
+        </w:rPr>
+      </w:pPr>
+      <w:r>
+        <w:rPr>
+          <w:lang w:val="nl-NL"/>
+        </w:rPr>
+      </w:r>
+    </w:p>
+    <w:p>
+      <w:pPr>
+        <w:pStyle w:val="Normal"/>
+        <w:rPr>
+          <w:lang w:val="nl-NL"/>
+        </w:rPr>
+      </w:pPr>
+      <w:r>
+        <w:rPr>
+          <w:lang w:val="nl-NL"/>
+        </w:rPr>
+      </w:r>
+    </w:p>
+    <w:p>
+      <w:pPr>
+        <w:pStyle w:val="Normal"/>
+        <w:rPr>
+          <w:lang w:val="nl-NL"/>
+        </w:rPr>
+      </w:pPr>
+      <w:r>
+        <w:rPr>
+          <w:lang w:val="nl-NL"/>
+        </w:rPr>
+      </w:r>
+    </w:p>
+    <w:p>
+      <w:pPr>
+        <w:pStyle w:val="Normal"/>
+        <w:rPr>
+          <w:lang w:val="nl-NL"/>
+        </w:rPr>
+      </w:pPr>
+      <w:r>
+        <w:rPr>
+          <w:lang w:val="nl-NL"/>
+        </w:rPr>
+      </w:r>
+    </w:p>
+    <w:p>
+      <w:pPr>
+        <w:pStyle w:val="Normal"/>
+        <w:rPr>
+          <w:lang w:val="nl-NL"/>
+        </w:rPr>
+      </w:pPr>
+      <w:r>
+        <w:rPr>
+          <w:lang w:val="nl-NL"/>
+        </w:rPr>
+      </w:r>
+    </w:p>
+    <w:p>
+      <w:pPr>
+        <w:pStyle w:val="Normal"/>
+        <w:rPr>
+          <w:lang w:val="nl-NL"/>
+        </w:rPr>
+      </w:pPr>
+      <w:r>
+        <w:rPr>
+          <w:lang w:val="nl-NL"/>
+        </w:rPr>
+      </w:r>
+    </w:p>
+    <w:p>
+      <w:pPr>
+        <w:pStyle w:val="Normal"/>
+        <w:rPr>
+          <w:lang w:val="nl-NL"/>
+        </w:rPr>
+      </w:pPr>
+      <w:r>
+        <w:rPr>
+          <w:lang w:val="nl-NL"/>
+        </w:rPr>
+      </w:r>
+    </w:p>
+    <w:p>
+      <w:pPr>
+        <w:pStyle w:val="Normal"/>
+        <w:rPr>
+          <w:lang w:val="nl-NL"/>
+        </w:rPr>
+      </w:pPr>
+      <w:r>
+        <w:rPr>
+          <w:lang w:val="nl-NL"/>
+        </w:rPr>
+      </w:r>
+    </w:p>
+    <w:p>
+      <w:pPr>
+        <w:pStyle w:val="Normal"/>
+        <w:rPr>
+          <w:lang w:val="nl-NL"/>
+        </w:rPr>
+      </w:pPr>
+      <w:r>
+        <w:rPr>
+          <w:lang w:val="nl-NL"/>
+        </w:rPr>
+      </w:r>
+    </w:p>
+    <w:p>
+      <w:pPr>
+        <w:pStyle w:val="Normal"/>
+        <w:rPr>
+          <w:lang w:val="nl-NL"/>
+        </w:rPr>
+      </w:pPr>
+      <w:r>
+        <w:rPr>
+          <w:lang w:val="nl-NL"/>
+        </w:rPr>
       </w:r>
     </w:p>
     <w:p>
@@ -4225,8 +4310,8 @@
         </w:rPr>
         <w:t xml:space="preserve">Om het algoritme van Dijkstra schematisch weer te geven zie je hier </w:t>
       </w:r>
-      <w:bookmarkStart w:id="11" w:name="__DdeLink__273_587753450"/>
-      <w:bookmarkEnd w:id="11"/>
+      <w:bookmarkStart w:id="13" w:name="__DdeLink__273_587753450"/>
+      <w:bookmarkEnd w:id="13"/>
       <w:r>
         <w:rPr>
           <w:b w:val="false"/>
@@ -4270,7 +4355,7 @@
             <wp:extent cx="6332220" cy="2390775"/>
             <wp:effectExtent l="0" t="0" r="0" b="0"/>
             <wp:wrapSquare wrapText="largest"/>
-            <wp:docPr id="1" name="Image1" descr=""/>
+            <wp:docPr id="2" name="Image1" descr=""/>
             <wp:cNvGraphicFramePr>
               <a:graphicFrameLocks xmlns:a="http://schemas.openxmlformats.org/drawingml/2006/main" noChangeAspect="1"/>
             </wp:cNvGraphicFramePr>
@@ -4278,13 +4363,13 @@
               <a:graphicData uri="http://schemas.openxmlformats.org/drawingml/2006/picture">
                 <pic:pic xmlns:pic="http://schemas.openxmlformats.org/drawingml/2006/picture">
                   <pic:nvPicPr>
-                    <pic:cNvPr id="1" name="Image1" descr=""/>
+                    <pic:cNvPr id="2" name="Image1" descr=""/>
                     <pic:cNvPicPr>
                       <a:picLocks noChangeAspect="1" noChangeArrowheads="1"/>
                     </pic:cNvPicPr>
                   </pic:nvPicPr>
                   <pic:blipFill>
-                    <a:blip r:embed="rId2"/>
+                    <a:blip r:embed="rId3"/>
                     <a:stretch>
                       <a:fillRect/>
                     </a:stretch>
@@ -4325,7 +4410,7 @@
         </w:rPr>
         <w:t xml:space="preserve">ron afbeelding: </w:t>
       </w:r>
-      <w:hyperlink r:id="rId3">
+      <w:hyperlink r:id="rId4">
         <w:r>
           <w:rPr>
             <w:webHidden/>
@@ -4336,7 +4421,7 @@
           <w:t>http://techieme.in/shortest-path-using-dijkstras-algorithm/</w:t>
         </w:r>
       </w:hyperlink>
-      <w:hyperlink r:id="rId4">
+      <w:hyperlink r:id="rId5">
         <w:r>
           <w:rPr>
             <w:webHidden/>
@@ -4408,7 +4493,7 @@
             <wp:extent cx="6332220" cy="2390775"/>
             <wp:effectExtent l="0" t="0" r="0" b="0"/>
             <wp:wrapSquare wrapText="largest"/>
-            <wp:docPr id="2" name="Image2" descr=""/>
+            <wp:docPr id="3" name="Image2" descr=""/>
             <wp:cNvGraphicFramePr>
               <a:graphicFrameLocks xmlns:a="http://schemas.openxmlformats.org/drawingml/2006/main" noChangeAspect="1"/>
             </wp:cNvGraphicFramePr>
@@ -4416,13 +4501,13 @@
               <a:graphicData uri="http://schemas.openxmlformats.org/drawingml/2006/picture">
                 <pic:pic xmlns:pic="http://schemas.openxmlformats.org/drawingml/2006/picture">
                   <pic:nvPicPr>
-                    <pic:cNvPr id="2" name="Image2" descr=""/>
+                    <pic:cNvPr id="3" name="Image2" descr=""/>
                     <pic:cNvPicPr>
                       <a:picLocks noChangeAspect="1" noChangeArrowheads="1"/>
                     </pic:cNvPicPr>
                   </pic:nvPicPr>
                   <pic:blipFill>
-                    <a:blip r:embed="rId5"/>
+                    <a:blip r:embed="rId6"/>
                     <a:stretch>
                       <a:fillRect/>
                     </a:stretch>
@@ -4462,7 +4547,7 @@
         </w:rPr>
         <w:t>Bron afbeelding:</w:t>
       </w:r>
-      <w:bookmarkStart w:id="12" w:name="__DdeLink__831_1895385619"/>
+      <w:bookmarkStart w:id="14" w:name="__DdeLink__831_1895385619"/>
       <w:r>
         <w:rPr>
           <w:b w:val="false"/>
@@ -4470,8 +4555,8 @@
         </w:rPr>
         <w:t xml:space="preserve"> </w:t>
       </w:r>
-      <w:hyperlink r:id="rId6">
-        <w:bookmarkEnd w:id="12"/>
+      <w:hyperlink r:id="rId7">
+        <w:bookmarkEnd w:id="14"/>
         <w:r>
           <w:rPr>
             <w:webHidden/>
@@ -4536,7 +4621,7 @@
                 <wp:extent cx="601345" cy="161925"/>
                 <wp:effectExtent l="0" t="0" r="0" b="0"/>
                 <wp:wrapNone/>
-                <wp:docPr id="3" name=""/>
+                <wp:docPr id="4" name=""/>
                 <a:graphic xmlns:a="http://schemas.openxmlformats.org/drawingml/2006/main">
                   <a:graphicData uri="http://schemas.microsoft.com/office/word/2010/wordprocessingShape">
                     <wps:wsp>
@@ -4631,7 +4716,7 @@
                 <wp:extent cx="601345" cy="177165"/>
                 <wp:effectExtent l="0" t="0" r="0" b="0"/>
                 <wp:wrapNone/>
-                <wp:docPr id="5" name=""/>
+                <wp:docPr id="6" name=""/>
                 <a:graphic xmlns:a="http://schemas.openxmlformats.org/drawingml/2006/main">
                   <a:graphicData uri="http://schemas.microsoft.com/office/word/2010/wordprocessingShape">
                     <wps:wsp>
@@ -4728,7 +4813,7 @@
                 <wp:extent cx="601345" cy="177165"/>
                 <wp:effectExtent l="0" t="0" r="0" b="0"/>
                 <wp:wrapNone/>
-                <wp:docPr id="7" name=""/>
+                <wp:docPr id="8" name=""/>
                 <a:graphic xmlns:a="http://schemas.openxmlformats.org/drawingml/2006/main">
                   <a:graphicData uri="http://schemas.microsoft.com/office/word/2010/wordprocessingShape">
                     <wps:wsp>
@@ -4823,7 +4908,7 @@
             <wp:extent cx="6332220" cy="2390775"/>
             <wp:effectExtent l="0" t="0" r="0" b="0"/>
             <wp:wrapSquare wrapText="largest"/>
-            <wp:docPr id="9" name="Image3" descr=""/>
+            <wp:docPr id="10" name="Image3" descr=""/>
             <wp:cNvGraphicFramePr>
               <a:graphicFrameLocks xmlns:a="http://schemas.openxmlformats.org/drawingml/2006/main" noChangeAspect="1"/>
             </wp:cNvGraphicFramePr>
@@ -4831,13 +4916,13 @@
               <a:graphicData uri="http://schemas.openxmlformats.org/drawingml/2006/picture">
                 <pic:pic xmlns:pic="http://schemas.openxmlformats.org/drawingml/2006/picture">
                   <pic:nvPicPr>
-                    <pic:cNvPr id="9" name="Image3" descr=""/>
+                    <pic:cNvPr id="10" name="Image3" descr=""/>
                     <pic:cNvPicPr>
                       <a:picLocks noChangeAspect="1" noChangeArrowheads="1"/>
                     </pic:cNvPicPr>
                   </pic:nvPicPr>
                   <pic:blipFill>
-                    <a:blip r:embed="rId7"/>
+                    <a:blip r:embed="rId8"/>
                     <a:stretch>
                       <a:fillRect/>
                     </a:stretch>
@@ -4878,7 +4963,7 @@
         </w:rPr>
         <w:t xml:space="preserve"> </w:t>
       </w:r>
-      <w:hyperlink r:id="rId8">
+      <w:hyperlink r:id="rId9">
         <w:r>
           <w:rPr>
             <w:webHidden/>
@@ -4889,7 +4974,7 @@
           <w:t>http://techieme.in/shortest-path-using-dijkstras-algorithm/</w:t>
         </w:r>
       </w:hyperlink>
-      <w:hyperlink r:id="rId9">
+      <w:hyperlink r:id="rId10">
         <w:r>
           <w:rPr>
             <w:webHidden/>
@@ -4920,7 +5005,7 @@
         <w:pStyle w:val="Normal"/>
         <w:rPr/>
       </w:pPr>
-      <w:bookmarkStart w:id="13" w:name="__DdeLink__275_587753450"/>
+      <w:bookmarkStart w:id="15" w:name="__DdeLink__275_587753450"/>
       <w:r>
         <w:rPr>
           <w:b w:val="false"/>
@@ -4928,7 +5013,7 @@
         </w:rPr>
         <w:t>Vervolgens kijk je welk punt de kleinste totale afstand heeft vanaf het beginpunt en nog niet klaar is, dat is in ons geval punt 4 met een totale afstand van 2. Dit punt is dan klaar, dus zet je er een cirkel omheen. Dit punt wordt dan je huidige punt.</w:t>
       </w:r>
-      <w:bookmarkEnd w:id="13"/>
+      <w:bookmarkEnd w:id="15"/>
       <w:r>
         <w:rPr>
           <w:b w:val="false"/>
@@ -4957,7 +5042,7 @@
                 <wp:extent cx="639445" cy="161925"/>
                 <wp:effectExtent l="0" t="0" r="0" b="0"/>
                 <wp:wrapNone/>
-                <wp:docPr id="10" name=""/>
+                <wp:docPr id="11" name=""/>
                 <a:graphic xmlns:a="http://schemas.openxmlformats.org/drawingml/2006/main">
                   <a:graphicData uri="http://schemas.microsoft.com/office/word/2010/wordprocessingShape">
                     <wps:wsp>
@@ -5052,7 +5137,7 @@
                 <wp:extent cx="715645" cy="161925"/>
                 <wp:effectExtent l="0" t="0" r="0" b="0"/>
                 <wp:wrapNone/>
-                <wp:docPr id="12" name=""/>
+                <wp:docPr id="13" name=""/>
                 <a:graphic xmlns:a="http://schemas.openxmlformats.org/drawingml/2006/main">
                   <a:graphicData uri="http://schemas.microsoft.com/office/word/2010/wordprocessingShape">
                     <wps:wsp>
@@ -5147,7 +5232,7 @@
                 <wp:extent cx="601345" cy="177165"/>
                 <wp:effectExtent l="0" t="0" r="0" b="0"/>
                 <wp:wrapNone/>
-                <wp:docPr id="14" name=""/>
+                <wp:docPr id="15" name=""/>
                 <a:graphic xmlns:a="http://schemas.openxmlformats.org/drawingml/2006/main">
                   <a:graphicData uri="http://schemas.microsoft.com/office/word/2010/wordprocessingShape">
                     <wps:wsp>
@@ -5244,7 +5329,7 @@
                 <wp:extent cx="601345" cy="177165"/>
                 <wp:effectExtent l="0" t="0" r="0" b="0"/>
                 <wp:wrapNone/>
-                <wp:docPr id="16" name=""/>
+                <wp:docPr id="17" name=""/>
                 <a:graphic xmlns:a="http://schemas.openxmlformats.org/drawingml/2006/main">
                   <a:graphicData uri="http://schemas.microsoft.com/office/word/2010/wordprocessingShape">
                     <wps:wsp>
@@ -5341,7 +5426,7 @@
                 <wp:extent cx="601345" cy="177165"/>
                 <wp:effectExtent l="0" t="0" r="0" b="0"/>
                 <wp:wrapNone/>
-                <wp:docPr id="18" name=""/>
+                <wp:docPr id="19" name=""/>
                 <a:graphic xmlns:a="http://schemas.openxmlformats.org/drawingml/2006/main">
                   <a:graphicData uri="http://schemas.microsoft.com/office/word/2010/wordprocessingShape">
                     <wps:wsp>
@@ -5436,7 +5521,7 @@
             <wp:extent cx="6332220" cy="2406650"/>
             <wp:effectExtent l="0" t="0" r="0" b="0"/>
             <wp:wrapSquare wrapText="largest"/>
-            <wp:docPr id="20" name="Image4" descr=""/>
+            <wp:docPr id="21" name="Image4" descr=""/>
             <wp:cNvGraphicFramePr>
               <a:graphicFrameLocks xmlns:a="http://schemas.openxmlformats.org/drawingml/2006/main" noChangeAspect="1"/>
             </wp:cNvGraphicFramePr>
@@ -5444,13 +5529,13 @@
               <a:graphicData uri="http://schemas.openxmlformats.org/drawingml/2006/picture">
                 <pic:pic xmlns:pic="http://schemas.openxmlformats.org/drawingml/2006/picture">
                   <pic:nvPicPr>
-                    <pic:cNvPr id="20" name="Image4" descr=""/>
+                    <pic:cNvPr id="21" name="Image4" descr=""/>
                     <pic:cNvPicPr>
                       <a:picLocks noChangeAspect="1" noChangeArrowheads="1"/>
                     </pic:cNvPicPr>
                   </pic:nvPicPr>
                   <pic:blipFill>
-                    <a:blip r:embed="rId10"/>
+                    <a:blip r:embed="rId11"/>
                     <a:stretch>
                       <a:fillRect/>
                     </a:stretch>
@@ -5484,7 +5569,7 @@
         </w:rPr>
         <w:t xml:space="preserve">Bron afbeelding: </w:t>
       </w:r>
-      <w:hyperlink r:id="rId11">
+      <w:hyperlink r:id="rId12">
         <w:r>
           <w:rPr>
             <w:webHidden/>
@@ -5541,7 +5626,7 @@
                 <wp:extent cx="601345" cy="177165"/>
                 <wp:effectExtent l="0" t="0" r="0" b="0"/>
                 <wp:wrapNone/>
-                <wp:docPr id="21" name=""/>
+                <wp:docPr id="22" name=""/>
                 <a:graphic xmlns:a="http://schemas.openxmlformats.org/drawingml/2006/main">
                   <a:graphicData uri="http://schemas.microsoft.com/office/word/2010/wordprocessingShape">
                     <wps:wsp>
@@ -5638,7 +5723,7 @@
                 <wp:extent cx="601345" cy="177165"/>
                 <wp:effectExtent l="0" t="0" r="0" b="0"/>
                 <wp:wrapNone/>
-                <wp:docPr id="23" name=""/>
+                <wp:docPr id="24" name=""/>
                 <a:graphic xmlns:a="http://schemas.openxmlformats.org/drawingml/2006/main">
                   <a:graphicData uri="http://schemas.microsoft.com/office/word/2010/wordprocessingShape">
                     <wps:wsp>
@@ -5735,7 +5820,7 @@
                 <wp:extent cx="601345" cy="177165"/>
                 <wp:effectExtent l="0" t="0" r="0" b="0"/>
                 <wp:wrapNone/>
-                <wp:docPr id="25" name=""/>
+                <wp:docPr id="26" name=""/>
                 <a:graphic xmlns:a="http://schemas.openxmlformats.org/drawingml/2006/main">
                   <a:graphicData uri="http://schemas.microsoft.com/office/word/2010/wordprocessingShape">
                     <wps:wsp>
@@ -5832,7 +5917,7 @@
                 <wp:extent cx="639445" cy="177165"/>
                 <wp:effectExtent l="0" t="0" r="0" b="0"/>
                 <wp:wrapNone/>
-                <wp:docPr id="27" name=""/>
+                <wp:docPr id="28" name=""/>
                 <a:graphic xmlns:a="http://schemas.openxmlformats.org/drawingml/2006/main">
                   <a:graphicData uri="http://schemas.microsoft.com/office/word/2010/wordprocessingShape">
                     <wps:wsp>
@@ -5929,7 +6014,7 @@
                 <wp:extent cx="639445" cy="177165"/>
                 <wp:effectExtent l="0" t="0" r="0" b="0"/>
                 <wp:wrapNone/>
-                <wp:docPr id="29" name=""/>
+                <wp:docPr id="30" name=""/>
                 <a:graphic xmlns:a="http://schemas.openxmlformats.org/drawingml/2006/main">
                   <a:graphicData uri="http://schemas.microsoft.com/office/word/2010/wordprocessingShape">
                     <wps:wsp>
@@ -6024,7 +6109,7 @@
             <wp:extent cx="6332220" cy="2407285"/>
             <wp:effectExtent l="0" t="0" r="0" b="0"/>
             <wp:wrapSquare wrapText="largest"/>
-            <wp:docPr id="31" name="Image5" descr=""/>
+            <wp:docPr id="32" name="Image5" descr=""/>
             <wp:cNvGraphicFramePr>
               <a:graphicFrameLocks xmlns:a="http://schemas.openxmlformats.org/drawingml/2006/main" noChangeAspect="1"/>
             </wp:cNvGraphicFramePr>
@@ -6032,13 +6117,13 @@
               <a:graphicData uri="http://schemas.openxmlformats.org/drawingml/2006/picture">
                 <pic:pic xmlns:pic="http://schemas.openxmlformats.org/drawingml/2006/picture">
                   <pic:nvPicPr>
-                    <pic:cNvPr id="31" name="Image5" descr=""/>
+                    <pic:cNvPr id="32" name="Image5" descr=""/>
                     <pic:cNvPicPr>
                       <a:picLocks noChangeAspect="1" noChangeArrowheads="1"/>
                     </pic:cNvPicPr>
                   </pic:nvPicPr>
                   <pic:blipFill>
-                    <a:blip r:embed="rId12"/>
+                    <a:blip r:embed="rId13"/>
                     <a:stretch>
                       <a:fillRect/>
                     </a:stretch>
@@ -6071,7 +6156,7 @@
         <w:pStyle w:val="Normal"/>
         <w:rPr/>
       </w:pPr>
-      <w:bookmarkStart w:id="14" w:name="__DdeLink__290_587753450"/>
+      <w:bookmarkStart w:id="16" w:name="__DdeLink__290_587753450"/>
       <w:r>
         <w:rPr>
           <w:b w:val="false"/>
@@ -6079,7 +6164,7 @@
         </w:rPr>
         <w:t>Bron afbeelding:</w:t>
       </w:r>
-      <w:bookmarkStart w:id="15" w:name="__DdeLink__846_1895385619"/>
+      <w:bookmarkStart w:id="17" w:name="__DdeLink__846_1895385619"/>
       <w:r>
         <w:rPr>
           <w:b w:val="false"/>
@@ -6087,8 +6172,8 @@
         </w:rPr>
         <w:t xml:space="preserve"> </w:t>
       </w:r>
-      <w:hyperlink r:id="rId13">
-        <w:bookmarkStart w:id="16" w:name="__DdeLink__842_1895385619"/>
+      <w:hyperlink r:id="rId14">
+        <w:bookmarkStart w:id="18" w:name="__DdeLink__842_1895385619"/>
         <w:r>
           <w:rPr>
             <w:webHidden/>
@@ -6106,10 +6191,10 @@
         </w:rPr>
         <w:t xml:space="preserve"> </w:t>
       </w:r>
-      <w:hyperlink r:id="rId14">
-        <w:bookmarkEnd w:id="14"/>
-        <w:bookmarkEnd w:id="15"/>
+      <w:hyperlink r:id="rId15">
         <w:bookmarkEnd w:id="16"/>
+        <w:bookmarkEnd w:id="17"/>
+        <w:bookmarkEnd w:id="18"/>
         <w:r>
           <w:rPr>
             <w:webHidden/>
@@ -6138,7 +6223,7 @@
         </w:rPr>
         <w:t xml:space="preserve">Hierna zoeken we het punt dat nog </w:t>
       </w:r>
-      <w:bookmarkStart w:id="17" w:name="__DdeLink__279_587753450"/>
+      <w:bookmarkStart w:id="19" w:name="__DdeLink__279_587753450"/>
       <w:r>
         <w:rPr>
           <w:b w:val="false"/>
@@ -6146,7 +6231,7 @@
         </w:rPr>
         <w:t xml:space="preserve">niet klaar </w:t>
       </w:r>
-      <w:bookmarkEnd w:id="17"/>
+      <w:bookmarkEnd w:id="19"/>
       <w:r>
         <w:rPr>
           <w:b w:val="false"/>
@@ -6160,8 +6245,8 @@
         <w:pStyle w:val="Normal"/>
         <w:rPr/>
       </w:pPr>
-      <w:bookmarkStart w:id="18" w:name="__DdeLink__286_587753450"/>
-      <w:bookmarkStart w:id="19" w:name="__DdeLink__288_587753450"/>
+      <w:bookmarkStart w:id="20" w:name="__DdeLink__286_587753450"/>
+      <w:bookmarkStart w:id="21" w:name="__DdeLink__288_587753450"/>
       <w:r>
         <mc:AlternateContent>
           <mc:Choice Requires="wps">
@@ -6177,7 +6262,7 @@
                 <wp:extent cx="601345" cy="177165"/>
                 <wp:effectExtent l="0" t="0" r="0" b="0"/>
                 <wp:wrapNone/>
-                <wp:docPr id="32" name=""/>
+                <wp:docPr id="33" name=""/>
                 <a:graphic xmlns:a="http://schemas.openxmlformats.org/drawingml/2006/main">
                   <a:graphicData uri="http://schemas.microsoft.com/office/word/2010/wordprocessingShape">
                     <wps:wsp>
@@ -6274,7 +6359,7 @@
                 <wp:extent cx="601345" cy="177165"/>
                 <wp:effectExtent l="0" t="0" r="0" b="0"/>
                 <wp:wrapNone/>
-                <wp:docPr id="34" name=""/>
+                <wp:docPr id="35" name=""/>
                 <a:graphic xmlns:a="http://schemas.openxmlformats.org/drawingml/2006/main">
                   <a:graphicData uri="http://schemas.microsoft.com/office/word/2010/wordprocessingShape">
                     <wps:wsp>
@@ -6371,7 +6456,7 @@
                 <wp:extent cx="677545" cy="161925"/>
                 <wp:effectExtent l="0" t="0" r="0" b="0"/>
                 <wp:wrapNone/>
-                <wp:docPr id="36" name=""/>
+                <wp:docPr id="37" name=""/>
                 <a:graphic xmlns:a="http://schemas.openxmlformats.org/drawingml/2006/main">
                   <a:graphicData uri="http://schemas.microsoft.com/office/word/2010/wordprocessingShape">
                     <wps:wsp>
@@ -6466,7 +6551,7 @@
                 <wp:extent cx="687070" cy="177165"/>
                 <wp:effectExtent l="0" t="0" r="0" b="0"/>
                 <wp:wrapNone/>
-                <wp:docPr id="38" name=""/>
+                <wp:docPr id="39" name=""/>
                 <a:graphic xmlns:a="http://schemas.openxmlformats.org/drawingml/2006/main">
                   <a:graphicData uri="http://schemas.microsoft.com/office/word/2010/wordprocessingShape">
                     <wps:wsp>
@@ -6563,7 +6648,7 @@
                 <wp:extent cx="753745" cy="161925"/>
                 <wp:effectExtent l="0" t="0" r="0" b="0"/>
                 <wp:wrapNone/>
-                <wp:docPr id="40" name=""/>
+                <wp:docPr id="41" name=""/>
                 <a:graphic xmlns:a="http://schemas.openxmlformats.org/drawingml/2006/main">
                   <a:graphicData uri="http://schemas.microsoft.com/office/word/2010/wordprocessingShape">
                     <wps:wsp>
@@ -6656,7 +6741,7 @@
             <wp:extent cx="6332220" cy="2407285"/>
             <wp:effectExtent l="0" t="0" r="0" b="0"/>
             <wp:wrapSquare wrapText="largest"/>
-            <wp:docPr id="42" name="Image7" descr=""/>
+            <wp:docPr id="43" name="Image7" descr=""/>
             <wp:cNvGraphicFramePr>
               <a:graphicFrameLocks xmlns:a="http://schemas.openxmlformats.org/drawingml/2006/main" noChangeAspect="1"/>
             </wp:cNvGraphicFramePr>
@@ -6664,13 +6749,13 @@
               <a:graphicData uri="http://schemas.openxmlformats.org/drawingml/2006/picture">
                 <pic:pic xmlns:pic="http://schemas.openxmlformats.org/drawingml/2006/picture">
                   <pic:nvPicPr>
-                    <pic:cNvPr id="42" name="Image7" descr=""/>
+                    <pic:cNvPr id="43" name="Image7" descr=""/>
                     <pic:cNvPicPr>
                       <a:picLocks noChangeAspect="1" noChangeArrowheads="1"/>
                     </pic:cNvPicPr>
                   </pic:nvPicPr>
                   <pic:blipFill>
-                    <a:blip r:embed="rId15"/>
+                    <a:blip r:embed="rId16"/>
                     <a:stretch>
                       <a:fillRect/>
                     </a:stretch>
@@ -6704,9 +6789,9 @@
         </w:rPr>
         <w:t xml:space="preserve">Bron afbeelding: </w:t>
       </w:r>
-      <w:hyperlink r:id="rId16">
-        <w:bookmarkEnd w:id="18"/>
-        <w:bookmarkEnd w:id="19"/>
+      <w:hyperlink r:id="rId17">
+        <w:bookmarkEnd w:id="20"/>
+        <w:bookmarkEnd w:id="21"/>
         <w:r>
           <w:rPr>
             <w:webHidden/>
@@ -6757,7 +6842,7 @@
         </w:rPr>
         <w:t>Nu zoeken we weer het punt met de kortste afstand die nog niet klaar is, dat is punt 3. Punt 3 zetten we op de huidige en die is klaar. Punt 3 heeft geen aanliggende punten die nog niet klaar zijn</w:t>
       </w:r>
-      <w:bookmarkStart w:id="20" w:name="__DdeLink__281_587753450"/>
+      <w:bookmarkStart w:id="22" w:name="__DdeLink__281_587753450"/>
       <w:r>
         <w:rPr>
           <w:b w:val="false"/>
@@ -6765,7 +6850,7 @@
         </w:rPr>
         <w:t>,</w:t>
       </w:r>
-      <w:bookmarkEnd w:id="20"/>
+      <w:bookmarkEnd w:id="22"/>
       <w:r>
         <w:rPr>
           <w:b w:val="false"/>
@@ -7005,7 +7090,7 @@
             <wp:extent cx="6332220" cy="2407285"/>
             <wp:effectExtent l="0" t="0" r="0" b="0"/>
             <wp:wrapSquare wrapText="largest"/>
-            <wp:docPr id="43" name="Image8" descr=""/>
+            <wp:docPr id="44" name="Image8" descr=""/>
             <wp:cNvGraphicFramePr>
               <a:graphicFrameLocks xmlns:a="http://schemas.openxmlformats.org/drawingml/2006/main" noChangeAspect="1"/>
             </wp:cNvGraphicFramePr>
@@ -7013,13 +7098,13 @@
               <a:graphicData uri="http://schemas.openxmlformats.org/drawingml/2006/picture">
                 <pic:pic xmlns:pic="http://schemas.openxmlformats.org/drawingml/2006/picture">
                   <pic:nvPicPr>
-                    <pic:cNvPr id="43" name="Image8" descr=""/>
+                    <pic:cNvPr id="44" name="Image8" descr=""/>
                     <pic:cNvPicPr>
                       <a:picLocks noChangeAspect="1" noChangeArrowheads="1"/>
                     </pic:cNvPicPr>
                   </pic:nvPicPr>
                   <pic:blipFill>
-                    <a:blip r:embed="rId17"/>
+                    <a:blip r:embed="rId18"/>
                     <a:stretch>
                       <a:fillRect/>
                     </a:stretch>
@@ -7081,7 +7166,7 @@
                 <wp:extent cx="677545" cy="177165"/>
                 <wp:effectExtent l="0" t="0" r="0" b="0"/>
                 <wp:wrapNone/>
-                <wp:docPr id="44" name=""/>
+                <wp:docPr id="45" name=""/>
                 <a:graphic xmlns:a="http://schemas.openxmlformats.org/drawingml/2006/main">
                   <a:graphicData uri="http://schemas.microsoft.com/office/word/2010/wordprocessingShape">
                     <wps:wsp>
@@ -7178,7 +7263,7 @@
                 <wp:extent cx="687070" cy="177165"/>
                 <wp:effectExtent l="0" t="0" r="0" b="0"/>
                 <wp:wrapNone/>
-                <wp:docPr id="46" name=""/>
+                <wp:docPr id="47" name=""/>
                 <a:graphic xmlns:a="http://schemas.openxmlformats.org/drawingml/2006/main">
                   <a:graphicData uri="http://schemas.microsoft.com/office/word/2010/wordprocessingShape">
                     <wps:wsp>
@@ -7275,7 +7360,7 @@
                 <wp:extent cx="753745" cy="177165"/>
                 <wp:effectExtent l="0" t="0" r="0" b="0"/>
                 <wp:wrapNone/>
-                <wp:docPr id="48" name=""/>
+                <wp:docPr id="49" name=""/>
                 <a:graphic xmlns:a="http://schemas.openxmlformats.org/drawingml/2006/main">
                   <a:graphicData uri="http://schemas.microsoft.com/office/word/2010/wordprocessingShape">
                     <wps:wsp>
@@ -7372,7 +7457,7 @@
                 <wp:extent cx="601345" cy="177165"/>
                 <wp:effectExtent l="0" t="0" r="0" b="0"/>
                 <wp:wrapNone/>
-                <wp:docPr id="50" name=""/>
+                <wp:docPr id="51" name=""/>
                 <a:graphic xmlns:a="http://schemas.openxmlformats.org/drawingml/2006/main">
                   <a:graphicData uri="http://schemas.microsoft.com/office/word/2010/wordprocessingShape">
                     <wps:wsp>
@@ -7469,7 +7554,7 @@
                 <wp:extent cx="601345" cy="177165"/>
                 <wp:effectExtent l="0" t="0" r="0" b="0"/>
                 <wp:wrapNone/>
-                <wp:docPr id="52" name=""/>
+                <wp:docPr id="53" name=""/>
                 <a:graphic xmlns:a="http://schemas.openxmlformats.org/drawingml/2006/main">
                   <a:graphicData uri="http://schemas.microsoft.com/office/word/2010/wordprocessingShape">
                     <wps:wsp>
@@ -7560,8 +7645,8 @@
         </w:rPr>
         <w:t xml:space="preserve">Bron afbeelding: </w:t>
       </w:r>
-      <w:hyperlink r:id="rId18">
-        <w:bookmarkStart w:id="21" w:name="__DdeLink__842_189538561915"/>
+      <w:hyperlink r:id="rId19">
+        <w:bookmarkStart w:id="23" w:name="__DdeLink__842_189538561915"/>
         <w:r>
           <w:rPr>
             <w:webHidden/>
@@ -7572,7 +7657,7 @@
           <w:t>http://techieme.in/shortest-path-using-dijkstras-algorithm/</w:t>
         </w:r>
       </w:hyperlink>
-      <w:bookmarkEnd w:id="21"/>
+      <w:bookmarkEnd w:id="23"/>
       <w:r>
         <w:rPr>
           <w:b w:val="false"/>
@@ -9014,7 +9099,7 @@
         </w:rPr>
         <w:t xml:space="preserve">Bron: </w:t>
       </w:r>
-      <w:hyperlink r:id="rId19">
+      <w:hyperlink r:id="rId20">
         <w:r>
           <w:rPr>
             <w:webHidden/>
@@ -9025,7 +9110,7 @@
           <w:t>http://www.gitta.info/Accessibiliti/en/html/Dijkstra_learningObject1.html</w:t>
         </w:r>
       </w:hyperlink>
-      <w:hyperlink r:id="rId20">
+      <w:hyperlink r:id="rId21">
         <w:r>
           <w:rPr>
             <w:webHidden/>
@@ -9078,26 +9163,6 @@
         <w:rPr>
           <w:lang w:val="nl-NL"/>
         </w:rPr>
-        <w:t>//</w:t>
-      </w:r>
-      <w:r>
-        <w:rPr>
-          <w:lang w:val="nl-NL"/>
-        </w:rPr>
-        <w:t>nog meer algoritmes???</w:t>
-      </w:r>
-    </w:p>
-    <w:p>
-      <w:pPr>
-        <w:pStyle w:val="Normal"/>
-        <w:rPr>
-          <w:lang w:val="nl-NL"/>
-        </w:rPr>
-      </w:pPr>
-      <w:r>
-        <w:rPr>
-          <w:lang w:val="nl-NL"/>
-        </w:rPr>
       </w:r>
     </w:p>
     <w:p>
@@ -9127,11 +9192,9 @@
         <w:pStyle w:val="Heading2"/>
         <w:rPr/>
       </w:pPr>
-      <w:bookmarkStart w:id="22" w:name="__DdeLink__1278_1895385619"/>
-      <w:bookmarkStart w:id="23" w:name="__DdeLink__1268_1895385619"/>
-      <w:bookmarkStart w:id="24" w:name="__DdeLink__1270_1895385619"/>
-      <w:bookmarkEnd w:id="22"/>
-      <w:bookmarkEnd w:id="23"/>
+      <w:bookmarkStart w:id="24" w:name="__DdeLink__1365_1895385619"/>
+      <w:bookmarkStart w:id="25" w:name="__RefHeading___Toc1358_1895385619"/>
+      <w:bookmarkEnd w:id="25"/>
       <w:bookmarkEnd w:id="24"/>
       <w:r>
         <w:rPr>
@@ -9139,6 +9202,147 @@
           <w:szCs w:val="32"/>
           <w:lang w:val="nl-NL"/>
         </w:rPr>
+        <w:t>Testen</w:t>
+      </w:r>
+    </w:p>
+    <w:p>
+      <w:pPr>
+        <w:pStyle w:val="Normal"/>
+        <w:rPr>
+          <w:sz w:val="22"/>
+          <w:szCs w:val="22"/>
+        </w:rPr>
+      </w:pPr>
+      <w:r>
+        <w:rPr>
+          <w:sz w:val="22"/>
+          <w:szCs w:val="22"/>
+          <w:lang w:val="nl-NL"/>
+        </w:rPr>
+        <w:t xml:space="preserve">Gedurende het project hebben we heel veel unit testen gedaan. Verder hebben we integratietesten gedaan als dit onderdeel door de test is gekomen. </w:t>
+      </w:r>
+      <w:r>
+        <w:rPr>
+          <w:sz w:val="22"/>
+          <w:szCs w:val="22"/>
+          <w:lang w:val="nl-NL"/>
+        </w:rPr>
+        <w:t xml:space="preserve">Op git hebben we een branch develop, de master branch en verder alle onderdeel branches waar mensen momenteel op aan het werken zijn. Als een onderdeel door de unit test en integratietest komt, kan dit onderdeel toegevoegt worden aan de develop branch. De develop branch is de meest recent werkende versie. Zo nu en dan voeren we een grotere test uit. Komt de develop branch door deze test heen, dan komt deze in de master branch. De master branch is onze nieuwst stabiele versie. De development branch wordt iedere wekelijkse sprint toegevoegd aan de master branch. </w:t>
+      </w:r>
+    </w:p>
+    <w:p>
+      <w:pPr>
+        <w:pStyle w:val="Normal"/>
+        <w:rPr>
+          <w:i/>
+          <w:i/>
+          <w:iCs/>
+          <w:sz w:val="22"/>
+          <w:szCs w:val="22"/>
+        </w:rPr>
+      </w:pPr>
+      <w:r>
+        <w:rPr>
+          <w:i/>
+          <w:iCs/>
+          <w:sz w:val="22"/>
+          <w:szCs w:val="22"/>
+          <w:lang w:val="nl-NL"/>
+        </w:rPr>
+        <w:t>De belangrijkste testen hebben we opgenomen in ons testverslag die in de bijlage zit.</w:t>
+      </w:r>
+    </w:p>
+    <w:p>
+      <w:pPr>
+        <w:pStyle w:val="Heading2"/>
+        <w:rPr/>
+      </w:pPr>
+      <w:bookmarkStart w:id="26" w:name="__RefHeading___Toc1360_1895385619"/>
+      <w:bookmarkStart w:id="27" w:name="__DdeLink__1290_1895385619"/>
+      <w:bookmarkStart w:id="28" w:name="__DdeLink__1278_1895385619"/>
+      <w:bookmarkStart w:id="29" w:name="__DdeLink__1270_1895385619"/>
+      <w:bookmarkEnd w:id="26"/>
+      <w:bookmarkEnd w:id="27"/>
+      <w:r>
+        <w:rPr>
+          <w:sz w:val="32"/>
+          <w:szCs w:val="32"/>
+          <w:lang w:val="nl-NL"/>
+        </w:rPr>
+        <w:t>H</w:t>
+      </w:r>
+      <w:bookmarkStart w:id="30" w:name="__DdeLink__1268_1895385619"/>
+      <w:bookmarkEnd w:id="28"/>
+      <w:bookmarkEnd w:id="29"/>
+      <w:r>
+        <w:rPr>
+          <w:sz w:val="32"/>
+          <w:szCs w:val="32"/>
+          <w:lang w:val="nl-NL"/>
+        </w:rPr>
+        <w:t>a</w:t>
+      </w:r>
+      <w:bookmarkEnd w:id="30"/>
+      <w:r>
+        <w:rPr>
+          <w:sz w:val="32"/>
+          <w:szCs w:val="32"/>
+          <w:lang w:val="nl-NL"/>
+        </w:rPr>
+        <w:t>ndleiding</w:t>
+      </w:r>
+    </w:p>
+    <w:p>
+      <w:pPr>
+        <w:pStyle w:val="Normal"/>
+        <w:rPr>
+          <w:sz w:val="22"/>
+          <w:szCs w:val="22"/>
+        </w:rPr>
+      </w:pPr>
+      <w:bookmarkStart w:id="31" w:name="__DdeLink__1290_1895385619"/>
+      <w:bookmarkEnd w:id="31"/>
+      <w:r>
+        <w:rPr>
+          <w:sz w:val="22"/>
+          <w:szCs w:val="22"/>
+          <w:lang w:val="nl-NL"/>
+        </w:rPr>
+        <w:t>Om onze simulatie te draaien moet als eerste de controller(server) opgestart zijn. Vervolgens kun je een simulator opstarten om de 3d weergave hier van te zien. Verder kun je onze app bekijken door de app te downloaden of door het ip adres van de server in te typen met poort 4000 erachter. Voorbeeld: localhost:4000.</w:t>
+      </w:r>
+    </w:p>
+    <w:p>
+      <w:pPr>
+        <w:pStyle w:val="Normal"/>
+        <w:rPr>
+          <w:sz w:val="22"/>
+          <w:szCs w:val="22"/>
+        </w:rPr>
+      </w:pPr>
+      <w:r>
+        <w:rPr>
+          <w:i/>
+          <w:iCs/>
+          <w:sz w:val="22"/>
+          <w:szCs w:val="22"/>
+          <w:lang w:val="nl-NL"/>
+        </w:rPr>
+        <w:t>In README.md zit een gedetailleerde handleiding.</w:t>
+      </w:r>
+    </w:p>
+    <w:p>
+      <w:pPr>
+        <w:pStyle w:val="Heading2"/>
+        <w:rPr/>
+      </w:pPr>
+      <w:bookmarkStart w:id="32" w:name="__RefHeading___Toc1362_1895385619"/>
+      <w:bookmarkEnd w:id="32"/>
+      <w:r>
+        <w:rPr>
+          <w:sz w:val="32"/>
+          <w:szCs w:val="32"/>
+          <w:lang w:val="nl-NL"/>
+        </w:rPr>
         <w:t>Reflectie</w:t>
       </w:r>
     </w:p>
@@ -9151,11 +9355,28 @@
         <w:rPr>
           <w:lang w:val="nl-NL"/>
         </w:rPr>
-        <w:t>Aan het begin van het project hebben we besloten om zoveel mogelijk op de NHL te werken. Naast school hebben we contact gehouden via een groepsapp. Er waren geen problemen in de groep. Soms was de communicatie niet helemaal geweldig. Hierdoor wist niet iedereen precies waar degene mee bezig was wat leidde tot verwarring.</w:t>
-      </w:r>
-    </w:p>
-    <w:p>
-      <w:pPr>
+        <w:t>Aan het begin van het project hebben we besloten om zoveel mogelijk op de NHL te werken. Naast school hebben we contact gehouden via een groepsapp. Er waren geen problemen in de groep. Soms was de communicatie niet helemaal geweldig. Hierd</w:t>
+      </w:r>
+      <w:bookmarkStart w:id="33" w:name="__DdeLink__1282_1895385619"/>
+      <w:bookmarkEnd w:id="33"/>
+      <w:r>
+        <w:rPr>
+          <w:lang w:val="nl-NL"/>
+        </w:rPr>
+        <w:t>oor wist niet iedereen precies waar degene mee bezig was wat leidde tot verwarring.</w:t>
+      </w:r>
+    </w:p>
+    <w:p>
+      <w:pPr>
+        <w:sectPr>
+          <w:type w:val="nextPage"/>
+          <w:pgSz w:w="12240" w:h="15840"/>
+          <w:pgMar w:left="1440" w:right="1440" w:header="0" w:top="1440" w:footer="0" w:bottom="1440" w:gutter="0"/>
+          <w:pgNumType w:fmt="decimal"/>
+          <w:formProt w:val="false"/>
+          <w:textDirection w:val="lrTb"/>
+          <w:docGrid w:type="default" w:linePitch="360" w:charSpace="4294965247"/>
+        </w:sectPr>
         <w:pStyle w:val="Normal"/>
         <w:rPr>
           <w:lang w:val="nl-NL"/>
@@ -9170,94 +9391,44 @@
         <w:pStyle w:val="Heading1"/>
         <w:rPr/>
       </w:pPr>
-      <w:bookmarkStart w:id="25" w:name="_Toc442098703"/>
-      <w:bookmarkStart w:id="26" w:name="__DdeLink__1272_1895385619"/>
-      <w:bookmarkEnd w:id="25"/>
-      <w:bookmarkEnd w:id="26"/>
-      <w:r>
-        <w:rPr>
-          <w:lang w:val="nl-NL"/>
-        </w:rPr>
-        <w:t>Evaluatie</w:t>
-      </w:r>
-    </w:p>
-    <w:p>
-      <w:pPr>
-        <w:pStyle w:val="Normal"/>
-        <w:rPr>
-          <w:lang w:val="nl-NL"/>
-        </w:rPr>
-      </w:pPr>
-      <w:r>
-        <w:rPr>
-          <w:lang w:val="nl-NL"/>
-        </w:rPr>
-        <w:t>Het doel van het project was om een werkende simulatie te maken van een haven. Hierbij moet XML worden ingeladen. Uit deze XML moeten de voertuigen worden aangestuurd. De agv’s moeten de containers bij de schepen, trucks, en treinen weghalen. De containers worden via kranen geladen en gelost. De containers worden opgeslagen op het opslagterrein. Deze moeten op datum worden gesorteerd.</w:t>
-      </w:r>
-    </w:p>
-    <w:p>
-      <w:pPr>
-        <w:pStyle w:val="Normal"/>
-        <w:rPr>
-          <w:lang w:val="nl-NL"/>
-        </w:rPr>
-      </w:pPr>
-      <w:r>
-        <w:rPr>
-          <w:lang w:val="nl-NL"/>
-        </w:rPr>
-        <w:t>Tijdens Containing liepen we tegen enkele problemen aan. Deze konden opgelost worden door de hulp van een “expert” of medestudent.</w:t>
-      </w:r>
-    </w:p>
-    <w:p>
-      <w:pPr>
-        <w:pStyle w:val="Normal"/>
-        <w:rPr>
-          <w:lang w:val="nl-NL"/>
-        </w:rPr>
-      </w:pPr>
-      <w:r>
-        <w:rPr>
-          <w:lang w:val="nl-NL"/>
-        </w:rPr>
-        <w:t>Bijna iedere week hebben we een gesprek met onze tutor/opdrachtgever(Wouter) gehad. Tijdens het gesprek besproken we de voortgang, de sprints, de backlog en de samenwerking in de groep.</w:t>
-      </w:r>
-    </w:p>
-    <w:p>
-      <w:pPr>
-        <w:pStyle w:val="Normal"/>
-        <w:rPr>
-          <w:lang w:val="nl-NL"/>
-        </w:rPr>
-      </w:pPr>
-      <w:r>
-        <w:rPr>
-          <w:lang w:val="nl-NL"/>
-        </w:rPr>
-        <w:t>Het gebruik van Git via de commandline is een leer geweest voor ons allemaal. Daarnaast hebben we natuurlijk ook geleert van het programmeren in Java en C++. Ook het samenwerken in een groep heeft ons allemaal weer wat bijgebracht.</w:t>
-      </w:r>
-    </w:p>
-    <w:p>
-      <w:pPr>
-        <w:pStyle w:val="Normal"/>
-        <w:rPr>
-          <w:lang w:val="nl-NL"/>
-        </w:rPr>
-      </w:pPr>
-      <w:r>
-        <w:rPr>
-          <w:lang w:val="nl-NL"/>
-        </w:rPr>
-        <w:t xml:space="preserve">Al met al zijn we straks blij als we het project klaar hebben aangezien het niet ons favoriete is. Verder ging het project wel goed. Het was alleen te groot om in 8 weken af te krijgen. </w:t>
-      </w:r>
-    </w:p>
-    <w:p>
-      <w:pPr>
-        <w:pStyle w:val="Normal"/>
+      <w:bookmarkStart w:id="34" w:name="__RefHeading___Toc1364_1895385619"/>
+      <w:bookmarkEnd w:id="34"/>
+      <w:r>
+        <w:rPr>
+          <w:lang w:val="nl-NL"/>
+        </w:rPr>
+        <w:t>Samenvatting en evaluatie</w:t>
+      </w:r>
+    </w:p>
+    <w:p>
+      <w:pPr>
+        <w:pStyle w:val="Normal"/>
+        <w:rPr>
+          <w:lang w:val="nl-NL"/>
+        </w:rPr>
+      </w:pPr>
+      <w:r>
         <w:rPr/>
-      </w:pPr>
-      <w:r>
+      </w:r>
+    </w:p>
+    <w:p>
+      <w:pPr>
+        <w:pStyle w:val="Normal"/>
         <w:rPr/>
+      </w:pPr>
+      <w:r>
+        <w:rPr>
+          <w:lang w:val="nl-NL"/>
+        </w:rPr>
+        <w:t>Het doel van het project was om een werkende simulatie te maken van een haven. Hierbij moet XML worden ingeladen</w:t>
+      </w:r>
+      <w:bookmarkStart w:id="35" w:name="_GoBack24"/>
+      <w:bookmarkEnd w:id="35"/>
+      <w:r>
+        <w:rPr>
+          <w:lang w:val="nl-NL"/>
+        </w:rPr>
+        <w:t>. Uit deze XML moeten de voertuigen worden aangestuurd. De agv’s moeten de containers bij de schepen, trucks, en treinen weghalen. De containers worden via kranen geladen en gelost. De containers worden opgeslagen op het opslagterrein. Deze moeten op datum worden gesorteerd.</w:t>
       </w:r>
     </w:p>
     <w:p>
@@ -9266,21 +9437,47 @@
         <w:rPr/>
       </w:pPr>
       <w:r>
+        <w:rPr>
+          <w:lang w:val="nl-NL"/>
+        </w:rPr>
+        <w:t>Tijdens Containing liepen we tegen enkele problemen aan. Deze konden opgelost worden door de hulp van een “expert” of medestudent. Ook door het gebruik van Google kon je meestal wel ver komen. Het grootste probleem was echter het managen van het project. Door het niet goed aanpakken van de backlog en deze niet goed te verdelen konden we helaas niet binnen acht weken klaar zijn. Maar door uiteindelijk te luisteren naar onze tutor en alles in veel kleinere stukjes te splitsen is het ons toch nog gelukt een goed eindproduct te leveren na de twee weken die we extra kregen.</w:t>
+      </w:r>
+    </w:p>
+    <w:p>
+      <w:pPr>
+        <w:pStyle w:val="Normal"/>
         <w:rPr/>
-      </w:r>
-    </w:p>
-    <w:p>
-      <w:pPr>
-        <w:pStyle w:val="Normal"/>
-        <w:widowControl/>
-        <w:suppressAutoHyphens w:val="true"/>
-        <w:bidi w:val="0"/>
-        <w:spacing w:lineRule="auto" w:line="259" w:before="0" w:after="160"/>
-        <w:jc w:val="left"/>
+      </w:pPr>
+      <w:r>
+        <w:rPr>
+          <w:lang w:val="nl-NL"/>
+        </w:rPr>
+        <w:t>Bijna iedere week hebben we een gesprek met onze tutor/opdrachtgever(Wouter) gehad. Tijdens het gesprek besproken we de voortgang, de sprints, de backlog, problemen in de groep en de samenwerking.</w:t>
+      </w:r>
+    </w:p>
+    <w:p>
+      <w:pPr>
+        <w:pStyle w:val="Normal"/>
         <w:rPr/>
       </w:pPr>
       <w:r>
+        <w:rPr>
+          <w:lang w:val="nl-NL"/>
+        </w:rPr>
+        <w:t>Tijdens het project heeft iedereen geleerd om, om te gaan met Git. Daarnaast hebben we natuurlijk ook geleerd qua programmeren. Voor de een is dit meer op het gebied van Java geweest en voor de ander C++. Dit omdat ieder zijn eigen taak had en niet iedereen overal mee bezig was. Projectmanagement is ook een grote leer geweest voor iedereen. Vooral taakverdeling en samenwerken aan een project heeft ons veel bijgebracht.</w:t>
+      </w:r>
+    </w:p>
+    <w:p>
+      <w:pPr>
+        <w:pStyle w:val="Normal"/>
+        <w:spacing w:before="0" w:after="160"/>
         <w:rPr/>
+      </w:pPr>
+      <w:r>
+        <w:rPr>
+          <w:lang w:val="nl-NL"/>
+        </w:rPr>
+        <w:t xml:space="preserve">Al met al zijn we blij dat het project nu voorbij is. Ook zijn we erg blij dat we uiteindelijk toch een semi-werkend eindproduct hebben. Helaas was het project iets te groot voor ons om het binnen de acht weken af te krijgen. In de laatste twee weken hebben we eigenlijk de meeste vooruitsprong geboekt. Verder is het teamwork vrij goed gegaan en hebben we veel plezier gehad ook al werkte JMonkey niet altijd helemaal mee. </w:t>
       </w:r>
     </w:p>
     <w:sectPr>
@@ -9996,6 +10193,12 @@
     <w:pPr/>
     <w:rPr/>
   </w:style>
+  <w:style w:type="paragraph" w:styleId="Contents2">
+    <w:name w:val="Contents 2"/>
+    <w:basedOn w:val="Index"/>
+    <w:pPr/>
+    <w:rPr/>
+  </w:style>
   <w:style w:type="numbering" w:styleId="NoList" w:default="1">
     <w:name w:val="No List"/>
     <w:uiPriority w:val="99"/>

</xml_diff>